<commit_message>
alterações no item 9
</commit_message>
<xml_diff>
--- a/Artefatos/9- Usuários e Outros Stakeholders.docx
+++ b/Artefatos/9- Usuários e Outros Stakeholders.docx
@@ -1,57 +1,53 @@
 
 <file path=word/document.xml><?xml version="1.0" encoding="utf-8"?>
-<w:document xmlns:mc="http://schemas.openxmlformats.org/markup-compatibility/2006" xmlns:o="urn:schemas-microsoft-com:office:office" xmlns:r="http://schemas.openxmlformats.org/officeDocument/2006/relationships" xmlns:m="http://schemas.openxmlformats.org/officeDocument/2006/math" xmlns:v="urn:schemas-microsoft-com:vml" xmlns:wp="http://schemas.openxmlformats.org/drawingml/2006/wordprocessingDrawing" xmlns:w10="urn:schemas-microsoft-com:office:word" xmlns:w="http://schemas.openxmlformats.org/wordprocessingml/2006/main" xmlns:wne="http://schemas.microsoft.com/office/word/2006/wordml" xmlns:sl="http://schemas.openxmlformats.org/schemaLibrary/2006/main" xmlns:a="http://schemas.openxmlformats.org/drawingml/2006/main" xmlns:pic="http://schemas.openxmlformats.org/drawingml/2006/picture" xmlns:c="http://schemas.openxmlformats.org/drawingml/2006/chart" xmlns:lc="http://schemas.openxmlformats.org/drawingml/2006/lockedCanvas" xmlns:dgm="http://schemas.openxmlformats.org/drawingml/2006/diagram" xmlns:wps="http://schemas.microsoft.com/office/word/2010/wordprocessingShape" xmlns:wpg="http://schemas.microsoft.com/office/word/2010/wordprocessingGroup" xmlns:w14="http://schemas.microsoft.com/office/word/2010/wordml" xmlns:w15="http://schemas.microsoft.com/office/word/2012/wordml">
+<w:document xmlns:o="urn:schemas-microsoft-com:office:office" xmlns:r="http://schemas.openxmlformats.org/officeDocument/2006/relationships" xmlns:v="urn:schemas-microsoft-com:vml" xmlns:w="http://schemas.openxmlformats.org/wordprocessingml/2006/main" xmlns:w10="urn:schemas-microsoft-com:office:word" xmlns:wp="http://schemas.openxmlformats.org/drawingml/2006/wordprocessingDrawing" xmlns:wps="http://schemas.microsoft.com/office/word/2010/wordprocessingShape" xmlns:wpg="http://schemas.microsoft.com/office/word/2010/wordprocessingGroup" xmlns:mc="http://schemas.openxmlformats.org/markup-compatibility/2006" xmlns:wp14="http://schemas.microsoft.com/office/word/2010/wordprocessingDrawing" xmlns:w14="http://schemas.microsoft.com/office/word/2010/wordml" mc:Ignorable="w14 wp14">
   <w:body>
     <w:p>
       <w:pPr>
-        <w:pStyle w:val="Title"/>
+        <w:pStyle w:val="Ttulododocumento"/>
         <w:rPr/>
       </w:pPr>
-      <w:bookmarkStart w:colFirst="0" w:colLast="0" w:name="_gjdgxs" w:id="0"/>
+      <w:bookmarkStart w:id="0" w:name="_gjdgxs"/>
       <w:bookmarkEnd w:id="0"/>
       <w:r>
-        <w:rPr>
-          <w:rtl w:val="0"/>
-        </w:rPr>
-        <w:t xml:space="preserve">Usuários e Outros Stakeholders</w:t>
+        <w:rPr/>
+        <w:t>Usuários e Outros Stakeholders</w:t>
       </w:r>
     </w:p>
     <w:p>
       <w:pPr>
+        <w:pStyle w:val="Normal"/>
         <w:rPr/>
       </w:pPr>
       <w:r>
-        <w:rPr>
-          <w:rtl w:val="0"/>
-        </w:rPr>
+        <w:rPr/>
       </w:r>
     </w:p>
     <w:tbl>
       <w:tblPr>
         <w:tblStyle w:val="Table1"/>
-        <w:tblW w:w="6465.0" w:type="dxa"/>
+        <w:tblW w:w="6465" w:type="dxa"/>
         <w:jc w:val="left"/>
-        <w:tblInd w:w="40.0" w:type="pct"/>
+        <w:tblInd w:w="-68" w:type="dxa"/>
         <w:tblBorders>
-          <w:top w:color="000000" w:space="0" w:sz="0" w:val="nil"/>
-          <w:left w:color="000000" w:space="0" w:sz="0" w:val="nil"/>
-          <w:bottom w:color="000000" w:space="0" w:sz="0" w:val="nil"/>
-          <w:right w:color="000000" w:space="0" w:sz="0" w:val="nil"/>
-          <w:insideH w:color="000000" w:space="0" w:sz="0" w:val="nil"/>
-          <w:insideV w:color="000000" w:space="0" w:sz="0" w:val="nil"/>
+          <w:top w:val="single" w:sz="18" w:space="0" w:color="000001"/>
+          <w:left w:val="single" w:sz="18" w:space="0" w:color="000001"/>
+          <w:bottom w:val="single" w:sz="18" w:space="0" w:color="000001"/>
+          <w:right w:val="single" w:sz="18" w:space="0" w:color="000001"/>
+          <w:insideH w:val="single" w:sz="18" w:space="0" w:color="000001"/>
+          <w:insideV w:val="single" w:sz="18" w:space="0" w:color="000001"/>
         </w:tblBorders>
-        <w:tblLayout w:type="fixed"/>
+        <w:tblCellMar>
+          <w:top w:w="40" w:type="dxa"/>
+          <w:left w:w="17" w:type="dxa"/>
+          <w:bottom w:w="40" w:type="dxa"/>
+          <w:right w:w="40" w:type="dxa"/>
+        </w:tblCellMar>
         <w:tblLook w:val="0600"/>
       </w:tblPr>
       <w:tblGrid>
         <w:gridCol w:w="2370"/>
-        <w:gridCol w:w="4095"/>
-        <w:tblGridChange w:id="0">
-          <w:tblGrid>
-            <w:gridCol w:w="2370"/>
-            <w:gridCol w:w="4095"/>
-          </w:tblGrid>
-        </w:tblGridChange>
+        <w:gridCol w:w="4094"/>
       </w:tblGrid>
       <w:tr>
         <w:trPr>
@@ -59,24 +55,25 @@
         </w:trPr>
         <w:tc>
           <w:tcPr>
+            <w:tcW w:w="2370" w:type="dxa"/>
             <w:tcBorders>
-              <w:top w:color="000000" w:space="0" w:sz="18" w:val="single"/>
-              <w:left w:color="000000" w:space="0" w:sz="18" w:val="single"/>
-              <w:bottom w:color="000000" w:space="0" w:sz="18" w:val="single"/>
-              <w:right w:color="000000" w:space="0" w:sz="18" w:val="single"/>
+              <w:top w:val="single" w:sz="18" w:space="0" w:color="000001"/>
+              <w:left w:val="single" w:sz="18" w:space="0" w:color="000001"/>
+              <w:bottom w:val="single" w:sz="18" w:space="0" w:color="000001"/>
+              <w:right w:val="single" w:sz="18" w:space="0" w:color="000001"/>
+              <w:insideH w:val="single" w:sz="18" w:space="0" w:color="000001"/>
+              <w:insideV w:val="single" w:sz="18" w:space="0" w:color="000001"/>
             </w:tcBorders>
-            <w:shd w:fill="ffe599" w:val="clear"/>
+            <w:shd w:fill="FFE599" w:val="clear"/>
             <w:tcMar>
-              <w:top w:w="40.0" w:type="dxa"/>
-              <w:left w:w="40.0" w:type="dxa"/>
-              <w:bottom w:w="40.0" w:type="dxa"/>
-              <w:right w:w="40.0" w:type="dxa"/>
+              <w:left w:w="17" w:type="dxa"/>
             </w:tcMar>
             <w:vAlign w:val="bottom"/>
           </w:tcPr>
           <w:p>
             <w:pPr>
-              <w:widowControl w:val="0"/>
+              <w:pStyle w:val="Normal"/>
+              <w:widowControl w:val="false"/>
               <w:rPr>
                 <w:sz w:val="20"/>
                 <w:szCs w:val="20"/>
@@ -84,40 +81,35 @@
             </w:pPr>
             <w:r>
               <w:rPr>
-                <w:b w:val="1"/>
-                <w:sz w:val="20"/>
-                <w:szCs w:val="20"/>
-                <w:rtl w:val="0"/>
-              </w:rPr>
-              <w:t xml:space="preserve">Usuários</w:t>
-            </w:r>
-            <w:r>
-              <w:rPr>
-                <w:rtl w:val="0"/>
-              </w:rPr>
+                <w:b/>
+                <w:sz w:val="20"/>
+                <w:szCs w:val="20"/>
+              </w:rPr>
+              <w:t>Usuários</w:t>
             </w:r>
           </w:p>
         </w:tc>
         <w:tc>
           <w:tcPr>
+            <w:tcW w:w="4094" w:type="dxa"/>
             <w:tcBorders>
-              <w:top w:color="000000" w:space="0" w:sz="18" w:val="single"/>
-              <w:left w:color="cccccc" w:space="0" w:sz="6" w:val="single"/>
-              <w:bottom w:color="000000" w:space="0" w:sz="18" w:val="single"/>
-              <w:right w:color="000000" w:space="0" w:sz="18" w:val="single"/>
+              <w:top w:val="single" w:sz="18" w:space="0" w:color="000001"/>
+              <w:left w:val="single" w:sz="6" w:space="0" w:color="CCCCCC"/>
+              <w:bottom w:val="single" w:sz="18" w:space="0" w:color="000001"/>
+              <w:right w:val="single" w:sz="18" w:space="0" w:color="000001"/>
+              <w:insideH w:val="single" w:sz="18" w:space="0" w:color="000001"/>
+              <w:insideV w:val="single" w:sz="18" w:space="0" w:color="000001"/>
             </w:tcBorders>
-            <w:shd w:fill="ffe599" w:val="clear"/>
+            <w:shd w:fill="FFE599" w:val="clear"/>
             <w:tcMar>
-              <w:top w:w="40.0" w:type="dxa"/>
-              <w:left w:w="40.0" w:type="dxa"/>
-              <w:bottom w:w="40.0" w:type="dxa"/>
-              <w:right w:w="40.0" w:type="dxa"/>
+              <w:left w:w="32" w:type="dxa"/>
             </w:tcMar>
             <w:vAlign w:val="bottom"/>
           </w:tcPr>
           <w:p>
             <w:pPr>
-              <w:widowControl w:val="0"/>
+              <w:pStyle w:val="Normal"/>
+              <w:widowControl w:val="false"/>
               <w:rPr>
                 <w:sz w:val="20"/>
                 <w:szCs w:val="20"/>
@@ -125,17 +117,11 @@
             </w:pPr>
             <w:r>
               <w:rPr>
-                <w:b w:val="1"/>
-                <w:sz w:val="20"/>
-                <w:szCs w:val="20"/>
-                <w:rtl w:val="0"/>
-              </w:rPr>
-              <w:t xml:space="preserve">Descrição</w:t>
-            </w:r>
-            <w:r>
-              <w:rPr>
-                <w:rtl w:val="0"/>
-              </w:rPr>
+                <w:b/>
+                <w:sz w:val="20"/>
+                <w:szCs w:val="20"/>
+              </w:rPr>
+              <w:t>Descrição</w:t>
             </w:r>
           </w:p>
         </w:tc>
@@ -146,23 +132,25 @@
         </w:trPr>
         <w:tc>
           <w:tcPr>
+            <w:tcW w:w="2370" w:type="dxa"/>
             <w:tcBorders>
-              <w:top w:color="cccccc" w:space="0" w:sz="6" w:val="single"/>
-              <w:left w:color="000000" w:space="0" w:sz="18" w:val="single"/>
-              <w:bottom w:color="cccccc" w:space="0" w:sz="6" w:val="single"/>
-              <w:right w:color="cccccc" w:space="0" w:sz="6" w:val="single"/>
+              <w:top w:val="single" w:sz="6" w:space="0" w:color="CCCCCC"/>
+              <w:left w:val="single" w:sz="18" w:space="0" w:color="000001"/>
+              <w:bottom w:val="single" w:sz="6" w:space="0" w:color="CCCCCC"/>
+              <w:right w:val="single" w:sz="6" w:space="0" w:color="CCCCCC"/>
+              <w:insideH w:val="single" w:sz="6" w:space="0" w:color="CCCCCC"/>
+              <w:insideV w:val="single" w:sz="6" w:space="0" w:color="CCCCCC"/>
             </w:tcBorders>
+            <w:shd w:fill="auto" w:val="clear"/>
             <w:tcMar>
-              <w:top w:w="40.0" w:type="dxa"/>
-              <w:left w:w="40.0" w:type="dxa"/>
-              <w:bottom w:w="40.0" w:type="dxa"/>
-              <w:right w:w="40.0" w:type="dxa"/>
+              <w:left w:w="17" w:type="dxa"/>
             </w:tcMar>
             <w:vAlign w:val="center"/>
           </w:tcPr>
           <w:p>
             <w:pPr>
-              <w:widowControl w:val="0"/>
+              <w:pStyle w:val="Normal"/>
+              <w:widowControl w:val="false"/>
               <w:rPr>
                 <w:sz w:val="20"/>
                 <w:szCs w:val="20"/>
@@ -172,31 +160,32 @@
               <w:rPr>
                 <w:sz w:val="20"/>
                 <w:szCs w:val="20"/>
-                <w:rtl w:val="0"/>
-              </w:rPr>
-              <w:t xml:space="preserve">Proprietário</w:t>
+              </w:rPr>
+              <w:t>Proprietário</w:t>
             </w:r>
           </w:p>
         </w:tc>
         <w:tc>
           <w:tcPr>
+            <w:tcW w:w="4094" w:type="dxa"/>
             <w:tcBorders>
-              <w:top w:color="cccccc" w:space="0" w:sz="6" w:val="single"/>
-              <w:left w:color="cccccc" w:space="0" w:sz="6" w:val="single"/>
-              <w:bottom w:color="cccccc" w:space="0" w:sz="6" w:val="single"/>
-              <w:right w:color="000000" w:space="0" w:sz="18" w:val="single"/>
+              <w:top w:val="single" w:sz="6" w:space="0" w:color="CCCCCC"/>
+              <w:left w:val="single" w:sz="6" w:space="0" w:color="CCCCCC"/>
+              <w:bottom w:val="single" w:sz="6" w:space="0" w:color="CCCCCC"/>
+              <w:right w:val="single" w:sz="18" w:space="0" w:color="000001"/>
+              <w:insideH w:val="single" w:sz="6" w:space="0" w:color="CCCCCC"/>
+              <w:insideV w:val="single" w:sz="18" w:space="0" w:color="000001"/>
             </w:tcBorders>
+            <w:shd w:fill="auto" w:val="clear"/>
             <w:tcMar>
-              <w:top w:w="40.0" w:type="dxa"/>
-              <w:left w:w="40.0" w:type="dxa"/>
-              <w:bottom w:w="40.0" w:type="dxa"/>
-              <w:right w:w="40.0" w:type="dxa"/>
+              <w:left w:w="32" w:type="dxa"/>
             </w:tcMar>
             <w:vAlign w:val="bottom"/>
           </w:tcPr>
           <w:p>
             <w:pPr>
-              <w:widowControl w:val="0"/>
+              <w:pStyle w:val="Normal"/>
+              <w:widowControl w:val="false"/>
               <w:rPr>
                 <w:sz w:val="20"/>
                 <w:szCs w:val="20"/>
@@ -206,9 +195,8 @@
               <w:rPr>
                 <w:sz w:val="20"/>
                 <w:szCs w:val="20"/>
-                <w:rtl w:val="0"/>
-              </w:rPr>
-              <w:t xml:space="preserve">Utilizará o sistema para: fazer o cadastro de clientes e fazer o controle de lucros.</w:t>
+              </w:rPr>
+              <w:t>Utilizará o sistema para: fazer o cadastro de clientes e fazer o controle de lucros.</w:t>
             </w:r>
           </w:p>
         </w:tc>
@@ -219,23 +207,25 @@
         </w:trPr>
         <w:tc>
           <w:tcPr>
+            <w:tcW w:w="2370" w:type="dxa"/>
             <w:tcBorders>
-              <w:top w:color="cccccc" w:space="0" w:sz="6" w:val="single"/>
-              <w:left w:color="000000" w:space="0" w:sz="18" w:val="single"/>
-              <w:bottom w:color="000000" w:space="0" w:sz="18" w:val="single"/>
-              <w:right w:color="cccccc" w:space="0" w:sz="6" w:val="single"/>
+              <w:top w:val="single" w:sz="6" w:space="0" w:color="CCCCCC"/>
+              <w:left w:val="single" w:sz="18" w:space="0" w:color="000001"/>
+              <w:bottom w:val="single" w:sz="18" w:space="0" w:color="000001"/>
+              <w:right w:val="single" w:sz="6" w:space="0" w:color="CCCCCC"/>
+              <w:insideH w:val="single" w:sz="18" w:space="0" w:color="000001"/>
+              <w:insideV w:val="single" w:sz="6" w:space="0" w:color="CCCCCC"/>
             </w:tcBorders>
+            <w:shd w:fill="auto" w:val="clear"/>
             <w:tcMar>
-              <w:top w:w="40.0" w:type="dxa"/>
-              <w:left w:w="40.0" w:type="dxa"/>
-              <w:bottom w:w="40.0" w:type="dxa"/>
-              <w:right w:w="40.0" w:type="dxa"/>
+              <w:left w:w="17" w:type="dxa"/>
             </w:tcMar>
             <w:vAlign w:val="center"/>
           </w:tcPr>
           <w:p>
             <w:pPr>
-              <w:widowControl w:val="0"/>
+              <w:pStyle w:val="Normal"/>
+              <w:widowControl w:val="false"/>
               <w:rPr>
                 <w:sz w:val="20"/>
                 <w:szCs w:val="20"/>
@@ -245,31 +235,32 @@
               <w:rPr>
                 <w:sz w:val="20"/>
                 <w:szCs w:val="20"/>
-                <w:rtl w:val="0"/>
-              </w:rPr>
-              <w:t xml:space="preserve">Funcionários</w:t>
+              </w:rPr>
+              <w:t>Funcionários</w:t>
             </w:r>
           </w:p>
         </w:tc>
         <w:tc>
           <w:tcPr>
+            <w:tcW w:w="4094" w:type="dxa"/>
             <w:tcBorders>
-              <w:top w:color="cccccc" w:space="0" w:sz="6" w:val="single"/>
-              <w:left w:color="cccccc" w:space="0" w:sz="6" w:val="single"/>
-              <w:bottom w:color="000000" w:space="0" w:sz="18" w:val="single"/>
-              <w:right w:color="000000" w:space="0" w:sz="18" w:val="single"/>
+              <w:top w:val="single" w:sz="6" w:space="0" w:color="CCCCCC"/>
+              <w:left w:val="single" w:sz="6" w:space="0" w:color="CCCCCC"/>
+              <w:bottom w:val="single" w:sz="18" w:space="0" w:color="000001"/>
+              <w:right w:val="single" w:sz="18" w:space="0" w:color="000001"/>
+              <w:insideH w:val="single" w:sz="18" w:space="0" w:color="000001"/>
+              <w:insideV w:val="single" w:sz="18" w:space="0" w:color="000001"/>
             </w:tcBorders>
+            <w:shd w:fill="auto" w:val="clear"/>
             <w:tcMar>
-              <w:top w:w="40.0" w:type="dxa"/>
-              <w:left w:w="40.0" w:type="dxa"/>
-              <w:bottom w:w="40.0" w:type="dxa"/>
-              <w:right w:w="40.0" w:type="dxa"/>
+              <w:left w:w="32" w:type="dxa"/>
             </w:tcMar>
             <w:vAlign w:val="bottom"/>
           </w:tcPr>
           <w:p>
             <w:pPr>
-              <w:widowControl w:val="0"/>
+              <w:pStyle w:val="Normal"/>
+              <w:widowControl w:val="false"/>
               <w:rPr>
                 <w:sz w:val="20"/>
                 <w:szCs w:val="20"/>
@@ -279,9 +270,8 @@
               <w:rPr>
                 <w:sz w:val="20"/>
                 <w:szCs w:val="20"/>
-                <w:rtl w:val="0"/>
-              </w:rPr>
-              <w:t xml:space="preserve">Utilizarão o sistema para: fazer o cadastro de clientes.</w:t>
+              </w:rPr>
+              <w:t>Utilizarão o sistema para: fazer o cadastro de clientes.</w:t>
             </w:r>
           </w:p>
         </w:tc>
@@ -289,50 +279,47 @@
     </w:tbl>
     <w:p>
       <w:pPr>
+        <w:pStyle w:val="Normal"/>
         <w:rPr/>
       </w:pPr>
       <w:r>
-        <w:rPr>
-          <w:rtl w:val="0"/>
-        </w:rPr>
+        <w:rPr/>
       </w:r>
     </w:p>
     <w:p>
       <w:pPr>
+        <w:pStyle w:val="Normal"/>
         <w:rPr/>
       </w:pPr>
       <w:r>
-        <w:rPr>
-          <w:rtl w:val="0"/>
-        </w:rPr>
+        <w:rPr/>
       </w:r>
     </w:p>
     <w:tbl>
       <w:tblPr>
         <w:tblStyle w:val="Table2"/>
-        <w:tblW w:w="6465.0" w:type="dxa"/>
+        <w:tblW w:w="6525" w:type="dxa"/>
         <w:jc w:val="left"/>
-        <w:tblInd w:w="40.0" w:type="pct"/>
+        <w:tblInd w:w="-68" w:type="dxa"/>
         <w:tblBorders>
-          <w:top w:color="000000" w:space="0" w:sz="0" w:val="nil"/>
-          <w:left w:color="000000" w:space="0" w:sz="0" w:val="nil"/>
-          <w:bottom w:color="000000" w:space="0" w:sz="0" w:val="nil"/>
-          <w:right w:color="000000" w:space="0" w:sz="0" w:val="nil"/>
-          <w:insideH w:color="000000" w:space="0" w:sz="0" w:val="nil"/>
-          <w:insideV w:color="000000" w:space="0" w:sz="0" w:val="nil"/>
+          <w:top w:val="single" w:sz="18" w:space="0" w:color="000001"/>
+          <w:left w:val="single" w:sz="18" w:space="0" w:color="000001"/>
+          <w:bottom w:val="single" w:sz="18" w:space="0" w:color="000001"/>
+          <w:right w:val="single" w:sz="18" w:space="0" w:color="000001"/>
+          <w:insideH w:val="single" w:sz="18" w:space="0" w:color="000001"/>
+          <w:insideV w:val="single" w:sz="18" w:space="0" w:color="000001"/>
         </w:tblBorders>
-        <w:tblLayout w:type="fixed"/>
+        <w:tblCellMar>
+          <w:top w:w="40" w:type="dxa"/>
+          <w:left w:w="17" w:type="dxa"/>
+          <w:bottom w:w="40" w:type="dxa"/>
+          <w:right w:w="40" w:type="dxa"/>
+        </w:tblCellMar>
         <w:tblLook w:val="0600"/>
       </w:tblPr>
       <w:tblGrid>
         <w:gridCol w:w="2370"/>
-        <w:gridCol w:w="4095"/>
-        <w:tblGridChange w:id="0">
-          <w:tblGrid>
-            <w:gridCol w:w="2370"/>
-            <w:gridCol w:w="4095"/>
-          </w:tblGrid>
-        </w:tblGridChange>
+        <w:gridCol w:w="4155"/>
       </w:tblGrid>
       <w:tr>
         <w:trPr>
@@ -340,24 +327,25 @@
         </w:trPr>
         <w:tc>
           <w:tcPr>
+            <w:tcW w:w="2370" w:type="dxa"/>
             <w:tcBorders>
-              <w:top w:color="000000" w:space="0" w:sz="18" w:val="single"/>
-              <w:left w:color="000000" w:space="0" w:sz="18" w:val="single"/>
-              <w:bottom w:color="000000" w:space="0" w:sz="18" w:val="single"/>
-              <w:right w:color="000000" w:space="0" w:sz="18" w:val="single"/>
+              <w:top w:val="single" w:sz="18" w:space="0" w:color="000001"/>
+              <w:left w:val="single" w:sz="18" w:space="0" w:color="000001"/>
+              <w:bottom w:val="single" w:sz="18" w:space="0" w:color="000001"/>
+              <w:right w:val="single" w:sz="18" w:space="0" w:color="000001"/>
+              <w:insideH w:val="single" w:sz="18" w:space="0" w:color="000001"/>
+              <w:insideV w:val="single" w:sz="18" w:space="0" w:color="000001"/>
             </w:tcBorders>
-            <w:shd w:fill="ffe599" w:val="clear"/>
+            <w:shd w:fill="FFE599" w:val="clear"/>
             <w:tcMar>
-              <w:top w:w="40.0" w:type="dxa"/>
-              <w:left w:w="40.0" w:type="dxa"/>
-              <w:bottom w:w="40.0" w:type="dxa"/>
-              <w:right w:w="40.0" w:type="dxa"/>
+              <w:left w:w="17" w:type="dxa"/>
             </w:tcMar>
             <w:vAlign w:val="bottom"/>
           </w:tcPr>
           <w:p>
             <w:pPr>
-              <w:widowControl w:val="0"/>
+              <w:pStyle w:val="Normal"/>
+              <w:widowControl w:val="false"/>
               <w:rPr>
                 <w:sz w:val="20"/>
                 <w:szCs w:val="20"/>
@@ -365,40 +353,35 @@
             </w:pPr>
             <w:r>
               <w:rPr>
-                <w:b w:val="1"/>
-                <w:sz w:val="20"/>
-                <w:szCs w:val="20"/>
-                <w:rtl w:val="0"/>
-              </w:rPr>
-              <w:t xml:space="preserve">Outros Stakeholders</w:t>
-            </w:r>
-            <w:r>
-              <w:rPr>
-                <w:rtl w:val="0"/>
-              </w:rPr>
+                <w:b/>
+                <w:sz w:val="20"/>
+                <w:szCs w:val="20"/>
+              </w:rPr>
+              <w:t>Outros Stakeholders</w:t>
             </w:r>
           </w:p>
         </w:tc>
         <w:tc>
           <w:tcPr>
+            <w:tcW w:w="4155" w:type="dxa"/>
             <w:tcBorders>
-              <w:top w:color="000000" w:space="0" w:sz="18" w:val="single"/>
-              <w:left w:color="cccccc" w:space="0" w:sz="6" w:val="single"/>
-              <w:bottom w:color="000000" w:space="0" w:sz="18" w:val="single"/>
-              <w:right w:color="000000" w:space="0" w:sz="18" w:val="single"/>
+              <w:top w:val="single" w:sz="18" w:space="0" w:color="000001"/>
+              <w:left w:val="single" w:sz="6" w:space="0" w:color="CCCCCC"/>
+              <w:bottom w:val="single" w:sz="18" w:space="0" w:color="000001"/>
+              <w:right w:val="single" w:sz="18" w:space="0" w:color="000001"/>
+              <w:insideH w:val="single" w:sz="18" w:space="0" w:color="000001"/>
+              <w:insideV w:val="single" w:sz="18" w:space="0" w:color="000001"/>
             </w:tcBorders>
-            <w:shd w:fill="ffe599" w:val="clear"/>
+            <w:shd w:fill="FFE599" w:val="clear"/>
             <w:tcMar>
-              <w:top w:w="40.0" w:type="dxa"/>
-              <w:left w:w="40.0" w:type="dxa"/>
-              <w:bottom w:w="40.0" w:type="dxa"/>
-              <w:right w:w="40.0" w:type="dxa"/>
+              <w:left w:w="32" w:type="dxa"/>
             </w:tcMar>
             <w:vAlign w:val="bottom"/>
           </w:tcPr>
           <w:p>
             <w:pPr>
-              <w:widowControl w:val="0"/>
+              <w:pStyle w:val="Normal"/>
+              <w:widowControl w:val="false"/>
               <w:rPr>
                 <w:sz w:val="20"/>
                 <w:szCs w:val="20"/>
@@ -406,17 +389,11 @@
             </w:pPr>
             <w:r>
               <w:rPr>
-                <w:b w:val="1"/>
-                <w:sz w:val="20"/>
-                <w:szCs w:val="20"/>
-                <w:rtl w:val="0"/>
-              </w:rPr>
-              <w:t xml:space="preserve">Descrição</w:t>
-            </w:r>
-            <w:r>
-              <w:rPr>
-                <w:rtl w:val="0"/>
-              </w:rPr>
+                <w:b/>
+                <w:sz w:val="20"/>
+                <w:szCs w:val="20"/>
+              </w:rPr>
+              <w:t>Descrição</w:t>
             </w:r>
           </w:p>
         </w:tc>
@@ -427,23 +404,25 @@
         </w:trPr>
         <w:tc>
           <w:tcPr>
+            <w:tcW w:w="2370" w:type="dxa"/>
             <w:tcBorders>
-              <w:top w:color="cccccc" w:space="0" w:sz="6" w:val="single"/>
-              <w:left w:color="000000" w:space="0" w:sz="18" w:val="single"/>
-              <w:bottom w:color="cccccc" w:space="0" w:sz="6" w:val="single"/>
-              <w:right w:color="cccccc" w:space="0" w:sz="6" w:val="single"/>
+              <w:top w:val="single" w:sz="6" w:space="0" w:color="CCCCCC"/>
+              <w:left w:val="single" w:sz="18" w:space="0" w:color="000001"/>
+              <w:bottom w:val="single" w:sz="18" w:space="0" w:color="000001"/>
+              <w:right w:val="single" w:sz="6" w:space="0" w:color="CCCCCC"/>
+              <w:insideH w:val="single" w:sz="18" w:space="0" w:color="000001"/>
+              <w:insideV w:val="single" w:sz="6" w:space="0" w:color="CCCCCC"/>
             </w:tcBorders>
+            <w:shd w:fill="auto" w:val="clear"/>
             <w:tcMar>
-              <w:top w:w="40.0" w:type="dxa"/>
-              <w:left w:w="40.0" w:type="dxa"/>
-              <w:bottom w:w="40.0" w:type="dxa"/>
-              <w:right w:w="40.0" w:type="dxa"/>
+              <w:left w:w="17" w:type="dxa"/>
             </w:tcMar>
             <w:vAlign w:val="bottom"/>
           </w:tcPr>
           <w:p>
             <w:pPr>
-              <w:widowControl w:val="0"/>
+              <w:pStyle w:val="Normal"/>
+              <w:widowControl w:val="false"/>
               <w:rPr>
                 <w:sz w:val="20"/>
                 <w:szCs w:val="20"/>
@@ -453,31 +432,32 @@
               <w:rPr>
                 <w:sz w:val="20"/>
                 <w:szCs w:val="20"/>
-                <w:rtl w:val="0"/>
-              </w:rPr>
-              <w:t xml:space="preserve">Clientes</w:t>
+              </w:rPr>
+              <w:t>Clientes</w:t>
             </w:r>
           </w:p>
         </w:tc>
         <w:tc>
           <w:tcPr>
+            <w:tcW w:w="4155" w:type="dxa"/>
             <w:tcBorders>
-              <w:top w:color="cccccc" w:space="0" w:sz="6" w:val="single"/>
-              <w:left w:color="cccccc" w:space="0" w:sz="6" w:val="single"/>
-              <w:bottom w:color="cccccc" w:space="0" w:sz="6" w:val="single"/>
-              <w:right w:color="000000" w:space="0" w:sz="18" w:val="single"/>
+              <w:top w:val="single" w:sz="6" w:space="0" w:color="CCCCCC"/>
+              <w:left w:val="single" w:sz="6" w:space="0" w:color="CCCCCC"/>
+              <w:bottom w:val="single" w:sz="18" w:space="0" w:color="000001"/>
+              <w:right w:val="single" w:sz="18" w:space="0" w:color="000001"/>
+              <w:insideH w:val="single" w:sz="18" w:space="0" w:color="000001"/>
+              <w:insideV w:val="single" w:sz="18" w:space="0" w:color="000001"/>
             </w:tcBorders>
+            <w:shd w:fill="auto" w:val="clear"/>
             <w:tcMar>
-              <w:top w:w="40.0" w:type="dxa"/>
-              <w:left w:w="40.0" w:type="dxa"/>
-              <w:bottom w:w="40.0" w:type="dxa"/>
-              <w:right w:w="40.0" w:type="dxa"/>
+              <w:left w:w="32" w:type="dxa"/>
             </w:tcMar>
             <w:vAlign w:val="bottom"/>
           </w:tcPr>
           <w:p>
             <w:pPr>
-              <w:widowControl w:val="0"/>
+              <w:pStyle w:val="Normal"/>
+              <w:widowControl w:val="false"/>
               <w:rPr>
                 <w:sz w:val="20"/>
                 <w:szCs w:val="20"/>
@@ -487,82 +467,8 @@
               <w:rPr>
                 <w:sz w:val="20"/>
                 <w:szCs w:val="20"/>
-                <w:rtl w:val="0"/>
-              </w:rPr>
-              <w:t xml:space="preserve">Serão afetados pela implantação do sistema.</w:t>
-            </w:r>
-          </w:p>
-        </w:tc>
-      </w:tr>
-      <w:tr>
-        <w:trPr>
-          <w:trHeight w:val="320" w:hRule="atLeast"/>
-        </w:trPr>
-        <w:tc>
-          <w:tcPr>
-            <w:tcBorders>
-              <w:top w:color="cccccc" w:space="0" w:sz="6" w:val="single"/>
-              <w:left w:color="000000" w:space="0" w:sz="18" w:val="single"/>
-              <w:bottom w:color="000000" w:space="0" w:sz="18" w:val="single"/>
-              <w:right w:color="cccccc" w:space="0" w:sz="6" w:val="single"/>
-            </w:tcBorders>
-            <w:tcMar>
-              <w:top w:w="40.0" w:type="dxa"/>
-              <w:left w:w="40.0" w:type="dxa"/>
-              <w:bottom w:w="40.0" w:type="dxa"/>
-              <w:right w:w="40.0" w:type="dxa"/>
-            </w:tcMar>
-            <w:vAlign w:val="bottom"/>
-          </w:tcPr>
-          <w:p>
-            <w:pPr>
-              <w:widowControl w:val="0"/>
-              <w:rPr>
-                <w:sz w:val="20"/>
-                <w:szCs w:val="20"/>
-              </w:rPr>
-            </w:pPr>
-            <w:r>
-              <w:rPr>
-                <w:sz w:val="20"/>
-                <w:szCs w:val="20"/>
-                <w:rtl w:val="0"/>
-              </w:rPr>
-              <w:t xml:space="preserve">Fornecedores</w:t>
-            </w:r>
-          </w:p>
-        </w:tc>
-        <w:tc>
-          <w:tcPr>
-            <w:tcBorders>
-              <w:top w:color="cccccc" w:space="0" w:sz="6" w:val="single"/>
-              <w:left w:color="cccccc" w:space="0" w:sz="6" w:val="single"/>
-              <w:bottom w:color="000000" w:space="0" w:sz="18" w:val="single"/>
-              <w:right w:color="000000" w:space="0" w:sz="18" w:val="single"/>
-            </w:tcBorders>
-            <w:tcMar>
-              <w:top w:w="40.0" w:type="dxa"/>
-              <w:left w:w="40.0" w:type="dxa"/>
-              <w:bottom w:w="40.0" w:type="dxa"/>
-              <w:right w:w="40.0" w:type="dxa"/>
-            </w:tcMar>
-            <w:vAlign w:val="bottom"/>
-          </w:tcPr>
-          <w:p>
-            <w:pPr>
-              <w:widowControl w:val="0"/>
-              <w:rPr>
-                <w:sz w:val="20"/>
-                <w:szCs w:val="20"/>
-              </w:rPr>
-            </w:pPr>
-            <w:r>
-              <w:rPr>
-                <w:sz w:val="20"/>
-                <w:szCs w:val="20"/>
-                <w:rtl w:val="0"/>
-              </w:rPr>
-              <w:t xml:space="preserve">Serão afetados pela implantação do sistema.</w:t>
+              </w:rPr>
+              <w:t>Serão afetados pela implantação do sistema.</w:t>
             </w:r>
           </w:p>
         </w:tc>
@@ -570,103 +476,114 @@
     </w:tbl>
     <w:p>
       <w:pPr>
+        <w:pStyle w:val="Normal"/>
         <w:rPr/>
       </w:pPr>
       <w:r>
-        <w:rPr>
-          <w:rtl w:val="0"/>
-        </w:rPr>
+        <w:rPr/>
       </w:r>
     </w:p>
     <w:sectPr>
-      <w:pgSz w:h="16834" w:w="11909"/>
-      <w:pgMar w:bottom="1440" w:top="1440" w:left="1440" w:right="1440" w:header="0" w:footer="720"/>
-      <w:pgNumType w:start="1"/>
+      <w:type w:val="nextPage"/>
+      <w:pgSz w:w="11906" w:h="16838"/>
+      <w:pgMar w:left="1440" w:right="1440" w:header="0" w:top="1440" w:footer="0" w:bottom="1440" w:gutter="0"/>
+      <w:pgNumType w:start="1" w:fmt="decimal"/>
+      <w:formProt w:val="false"/>
+      <w:textDirection w:val="lrTb"/>
+      <w:docGrid w:type="default" w:linePitch="100" w:charSpace="4096"/>
     </w:sectPr>
   </w:body>
 </w:document>
 </file>
 
-<file path=word/numbering.xml><?xml version="1.0" encoding="utf-8"?>
-<w:numbering xmlns:mc="http://schemas.openxmlformats.org/markup-compatibility/2006" xmlns:o="urn:schemas-microsoft-com:office:office" xmlns:r="http://schemas.openxmlformats.org/officeDocument/2006/relationships" xmlns:m="http://schemas.openxmlformats.org/officeDocument/2006/math" xmlns:v="urn:schemas-microsoft-com:vml" xmlns:wp="http://schemas.openxmlformats.org/drawingml/2006/wordprocessingDrawing" xmlns:w10="urn:schemas-microsoft-com:office:word" xmlns:w="http://schemas.openxmlformats.org/wordprocessingml/2006/main" xmlns:wne="http://schemas.microsoft.com/office/word/2006/wordml" xmlns:sl="http://schemas.openxmlformats.org/schemaLibrary/2006/main" xmlns:a="http://schemas.openxmlformats.org/drawingml/2006/main" xmlns:pic="http://schemas.openxmlformats.org/drawingml/2006/picture" xmlns:c="http://schemas.openxmlformats.org/drawingml/2006/chart" xmlns:lc="http://schemas.openxmlformats.org/drawingml/2006/lockedCanvas" xmlns:dgm="http://schemas.openxmlformats.org/drawingml/2006/diagram" xmlns:wps="http://schemas.microsoft.com/office/word/2010/wordprocessingShape" xmlns:wpg="http://schemas.microsoft.com/office/word/2010/wordprocessingGroup" xmlns:w14="http://schemas.microsoft.com/office/word/2010/wordml" xmlns:w15="http://schemas.microsoft.com/office/word/2012/wordml"/>
-</file>
-
 <file path=word/styles.xml><?xml version="1.0" encoding="utf-8"?>
-<w:styles xmlns:mc="http://schemas.openxmlformats.org/markup-compatibility/2006" xmlns:o="urn:schemas-microsoft-com:office:office" xmlns:r="http://schemas.openxmlformats.org/officeDocument/2006/relationships" xmlns:m="http://schemas.openxmlformats.org/officeDocument/2006/math" xmlns:v="urn:schemas-microsoft-com:vml" xmlns:wp="http://schemas.openxmlformats.org/drawingml/2006/wordprocessingDrawing" xmlns:w10="urn:schemas-microsoft-com:office:word" xmlns:w="http://schemas.openxmlformats.org/wordprocessingml/2006/main" xmlns:wne="http://schemas.microsoft.com/office/word/2006/wordml" xmlns:sl="http://schemas.openxmlformats.org/schemaLibrary/2006/main" xmlns:a="http://schemas.openxmlformats.org/drawingml/2006/main" xmlns:pic="http://schemas.openxmlformats.org/drawingml/2006/picture" xmlns:c="http://schemas.openxmlformats.org/drawingml/2006/chart" xmlns:lc="http://schemas.openxmlformats.org/drawingml/2006/lockedCanvas" xmlns:dgm="http://schemas.openxmlformats.org/drawingml/2006/diagram" xmlns:wps="http://schemas.microsoft.com/office/word/2010/wordprocessingShape" xmlns:wpg="http://schemas.microsoft.com/office/word/2010/wordprocessingGroup" xmlns:w14="http://schemas.microsoft.com/office/word/2010/wordml" xmlns:w15="http://schemas.microsoft.com/office/word/2012/wordml">
+<w:styles xmlns:w="http://schemas.openxmlformats.org/wordprocessingml/2006/main" xmlns:w14="http://schemas.microsoft.com/office/word/2010/wordml" xmlns:mc="http://schemas.openxmlformats.org/markup-compatibility/2006" mc:Ignorable="w14">
   <w:docDefaults>
     <w:rPrDefault>
       <w:rPr>
-        <w:rFonts w:ascii="Arial" w:cs="Arial" w:eastAsia="Arial" w:hAnsi="Arial"/>
+        <w:rFonts w:ascii="Arial" w:hAnsi="Arial" w:eastAsia="Arial" w:cs="Arial"/>
         <w:sz w:val="22"/>
         <w:szCs w:val="22"/>
-        <w:lang w:val="pt_BR"/>
+        <w:lang w:val="en-US" w:eastAsia="zh-CN" w:bidi="hi-IN"/>
       </w:rPr>
     </w:rPrDefault>
     <w:pPrDefault>
-      <w:pPr>
-        <w:spacing w:line="276" w:lineRule="auto"/>
-      </w:pPr>
+      <w:pPr/>
     </w:pPrDefault>
   </w:docDefaults>
-  <w:style w:type="paragraph" w:styleId="Normal" w:default="1">
-    <w:name w:val="normal"/>
-  </w:style>
-  <w:style w:type="table" w:styleId="TableNormal" w:default="1">
-    <w:name w:val="Table Normal"/>
-  </w:style>
-  <w:style w:type="paragraph" w:styleId="Heading1">
-    <w:name w:val="heading 1"/>
-    <w:basedOn w:val="Normal"/>
+  <w:style w:type="paragraph" w:styleId="Normal">
+    <w:name w:val="Normal"/>
+    <w:qFormat/>
+    <w:pPr>
+      <w:widowControl w:val="false"/>
+      <w:spacing w:lineRule="auto" w:line="276"/>
+    </w:pPr>
+    <w:rPr>
+      <w:rFonts w:ascii="Arial" w:hAnsi="Arial" w:eastAsia="Arial" w:cs="Arial"/>
+      <w:color w:val="auto"/>
+      <w:kern w:val="0"/>
+      <w:sz w:val="22"/>
+      <w:szCs w:val="22"/>
+      <w:lang w:val="en-US" w:eastAsia="zh-CN" w:bidi="hi-IN"/>
+    </w:rPr>
+  </w:style>
+  <w:style w:type="paragraph" w:styleId="Ttulo1">
+    <w:name w:val="Heading 1"/>
+    <w:basedOn w:val="Normal1"/>
     <w:next w:val="Normal"/>
-    <w:pPr>
-      <w:keepNext w:val="1"/>
-      <w:keepLines w:val="1"/>
-      <w:spacing w:after="120" w:before="400" w:lineRule="auto"/>
+    <w:qFormat/>
+    <w:pPr>
+      <w:keepNext w:val="true"/>
+      <w:keepLines/>
+      <w:spacing w:lineRule="auto" w:line="240" w:before="400" w:after="120"/>
     </w:pPr>
     <w:rPr>
       <w:sz w:val="40"/>
       <w:szCs w:val="40"/>
     </w:rPr>
   </w:style>
-  <w:style w:type="paragraph" w:styleId="Heading2">
-    <w:name w:val="heading 2"/>
-    <w:basedOn w:val="Normal"/>
+  <w:style w:type="paragraph" w:styleId="Ttulo2">
+    <w:name w:val="Heading 2"/>
+    <w:basedOn w:val="Normal1"/>
     <w:next w:val="Normal"/>
-    <w:pPr>
-      <w:keepNext w:val="1"/>
-      <w:keepLines w:val="1"/>
-      <w:spacing w:after="120" w:before="360" w:lineRule="auto"/>
-    </w:pPr>
-    <w:rPr>
-      <w:b w:val="0"/>
+    <w:qFormat/>
+    <w:pPr>
+      <w:keepNext w:val="true"/>
+      <w:keepLines/>
+      <w:spacing w:lineRule="auto" w:line="240" w:before="360" w:after="120"/>
+    </w:pPr>
+    <w:rPr>
+      <w:b w:val="false"/>
       <w:sz w:val="32"/>
       <w:szCs w:val="32"/>
     </w:rPr>
   </w:style>
-  <w:style w:type="paragraph" w:styleId="Heading3">
-    <w:name w:val="heading 3"/>
-    <w:basedOn w:val="Normal"/>
+  <w:style w:type="paragraph" w:styleId="Ttulo3">
+    <w:name w:val="Heading 3"/>
+    <w:basedOn w:val="Normal1"/>
     <w:next w:val="Normal"/>
-    <w:pPr>
-      <w:keepNext w:val="1"/>
-      <w:keepLines w:val="1"/>
-      <w:spacing w:after="80" w:before="320" w:lineRule="auto"/>
-    </w:pPr>
-    <w:rPr>
-      <w:b w:val="0"/>
+    <w:qFormat/>
+    <w:pPr>
+      <w:keepNext w:val="true"/>
+      <w:keepLines/>
+      <w:spacing w:lineRule="auto" w:line="240" w:before="320" w:after="80"/>
+    </w:pPr>
+    <w:rPr>
+      <w:b w:val="false"/>
       <w:color w:val="434343"/>
       <w:sz w:val="28"/>
       <w:szCs w:val="28"/>
     </w:rPr>
   </w:style>
-  <w:style w:type="paragraph" w:styleId="Heading4">
-    <w:name w:val="heading 4"/>
-    <w:basedOn w:val="Normal"/>
+  <w:style w:type="paragraph" w:styleId="Ttulo4">
+    <w:name w:val="Heading 4"/>
+    <w:basedOn w:val="Normal1"/>
     <w:next w:val="Normal"/>
-    <w:pPr>
-      <w:keepNext w:val="1"/>
-      <w:keepLines w:val="1"/>
-      <w:spacing w:after="80" w:before="280" w:lineRule="auto"/>
+    <w:qFormat/>
+    <w:pPr>
+      <w:keepNext w:val="true"/>
+      <w:keepLines/>
+      <w:spacing w:lineRule="auto" w:line="240" w:before="280" w:after="80"/>
     </w:pPr>
     <w:rPr>
       <w:color w:val="666666"/>
@@ -674,14 +591,15 @@
       <w:szCs w:val="24"/>
     </w:rPr>
   </w:style>
-  <w:style w:type="paragraph" w:styleId="Heading5">
-    <w:name w:val="heading 5"/>
-    <w:basedOn w:val="Normal"/>
+  <w:style w:type="paragraph" w:styleId="Ttulo5">
+    <w:name w:val="Heading 5"/>
+    <w:basedOn w:val="Normal1"/>
     <w:next w:val="Normal"/>
-    <w:pPr>
-      <w:keepNext w:val="1"/>
-      <w:keepLines w:val="1"/>
-      <w:spacing w:after="80" w:before="240" w:lineRule="auto"/>
+    <w:qFormat/>
+    <w:pPr>
+      <w:keepNext w:val="true"/>
+      <w:keepLines/>
+      <w:spacing w:lineRule="auto" w:line="240" w:before="240" w:after="80"/>
     </w:pPr>
     <w:rPr>
       <w:color w:val="666666"/>
@@ -689,78 +607,133 @@
       <w:szCs w:val="22"/>
     </w:rPr>
   </w:style>
-  <w:style w:type="paragraph" w:styleId="Heading6">
-    <w:name w:val="heading 6"/>
-    <w:basedOn w:val="Normal"/>
+  <w:style w:type="paragraph" w:styleId="Ttulo6">
+    <w:name w:val="Heading 6"/>
+    <w:basedOn w:val="Normal1"/>
     <w:next w:val="Normal"/>
-    <w:pPr>
-      <w:keepNext w:val="1"/>
-      <w:keepLines w:val="1"/>
-      <w:spacing w:after="80" w:before="240" w:lineRule="auto"/>
-    </w:pPr>
-    <w:rPr>
-      <w:i w:val="1"/>
+    <w:qFormat/>
+    <w:pPr>
+      <w:keepNext w:val="true"/>
+      <w:keepLines/>
+      <w:spacing w:lineRule="auto" w:line="240" w:before="240" w:after="80"/>
+    </w:pPr>
+    <w:rPr>
+      <w:i/>
       <w:color w:val="666666"/>
       <w:sz w:val="22"/>
       <w:szCs w:val="22"/>
     </w:rPr>
   </w:style>
-  <w:style w:type="paragraph" w:styleId="Title">
+  <w:style w:type="paragraph" w:styleId="Ttulo">
+    <w:name w:val="Título"/>
+    <w:basedOn w:val="Normal"/>
+    <w:next w:val="Corpodetexto"/>
+    <w:qFormat/>
+    <w:pPr>
+      <w:keepNext w:val="true"/>
+      <w:spacing w:before="240" w:after="120"/>
+    </w:pPr>
+    <w:rPr>
+      <w:rFonts w:ascii="Liberation Sans" w:hAnsi="Liberation Sans" w:eastAsia="Microsoft YaHei" w:cs="Arial"/>
+      <w:sz w:val="28"/>
+      <w:szCs w:val="28"/>
+    </w:rPr>
+  </w:style>
+  <w:style w:type="paragraph" w:styleId="Corpodetexto">
+    <w:name w:val="Body Text"/>
+    <w:basedOn w:val="Normal"/>
+    <w:pPr>
+      <w:spacing w:lineRule="auto" w:line="288" w:before="0" w:after="140"/>
+    </w:pPr>
+    <w:rPr/>
+  </w:style>
+  <w:style w:type="paragraph" w:styleId="Lista">
+    <w:name w:val="List"/>
+    <w:basedOn w:val="Corpodetexto"/>
+    <w:pPr/>
+    <w:rPr>
+      <w:rFonts w:cs="Arial"/>
+    </w:rPr>
+  </w:style>
+  <w:style w:type="paragraph" w:styleId="Legenda">
+    <w:name w:val="Caption"/>
+    <w:basedOn w:val="Normal"/>
+    <w:qFormat/>
+    <w:pPr>
+      <w:suppressLineNumbers/>
+      <w:spacing w:before="120" w:after="120"/>
+    </w:pPr>
+    <w:rPr>
+      <w:rFonts w:cs="Arial"/>
+      <w:i/>
+      <w:iCs/>
+      <w:sz w:val="24"/>
+      <w:szCs w:val="24"/>
+    </w:rPr>
+  </w:style>
+  <w:style w:type="paragraph" w:styleId="Ndice">
+    <w:name w:val="Índice"/>
+    <w:basedOn w:val="Normal"/>
+    <w:qFormat/>
+    <w:pPr>
+      <w:suppressLineNumbers/>
+    </w:pPr>
+    <w:rPr>
+      <w:rFonts w:cs="Arial"/>
+    </w:rPr>
+  </w:style>
+  <w:style w:type="paragraph" w:styleId="Normal1" w:default="1">
+    <w:name w:val="LO-normal"/>
+    <w:qFormat/>
+    <w:pPr>
+      <w:widowControl/>
+      <w:bidi w:val="0"/>
+      <w:jc w:val="left"/>
+    </w:pPr>
+    <w:rPr>
+      <w:rFonts w:ascii="Arial" w:hAnsi="Arial" w:eastAsia="Arial" w:cs="Arial"/>
+      <w:color w:val="auto"/>
+      <w:kern w:val="0"/>
+      <w:sz w:val="22"/>
+      <w:szCs w:val="22"/>
+      <w:lang w:val="en-US" w:eastAsia="zh-CN" w:bidi="hi-IN"/>
+    </w:rPr>
+  </w:style>
+  <w:style w:type="paragraph" w:styleId="Ttulododocumento">
     <w:name w:val="Title"/>
-    <w:basedOn w:val="Normal"/>
+    <w:basedOn w:val="Normal1"/>
     <w:next w:val="Normal"/>
-    <w:pPr>
-      <w:keepNext w:val="1"/>
-      <w:keepLines w:val="1"/>
-      <w:spacing w:after="60" w:before="0" w:lineRule="auto"/>
+    <w:qFormat/>
+    <w:pPr>
+      <w:keepNext w:val="true"/>
+      <w:keepLines/>
+      <w:spacing w:lineRule="auto" w:line="240" w:before="0" w:after="60"/>
     </w:pPr>
     <w:rPr>
       <w:sz w:val="52"/>
       <w:szCs w:val="52"/>
     </w:rPr>
   </w:style>
-  <w:style w:type="paragraph" w:styleId="Subtitle">
+  <w:style w:type="paragraph" w:styleId="Subttulo">
     <w:name w:val="Subtitle"/>
-    <w:basedOn w:val="Normal"/>
+    <w:basedOn w:val="Normal1"/>
     <w:next w:val="Normal"/>
-    <w:pPr>
-      <w:keepNext w:val="1"/>
-      <w:keepLines w:val="1"/>
-      <w:spacing w:after="320" w:before="0" w:lineRule="auto"/>
-    </w:pPr>
-    <w:rPr>
-      <w:rFonts w:ascii="Arial" w:cs="Arial" w:eastAsia="Arial" w:hAnsi="Arial"/>
-      <w:i w:val="0"/>
+    <w:qFormat/>
+    <w:pPr>
+      <w:keepNext w:val="true"/>
+      <w:keepLines/>
+      <w:spacing w:lineRule="auto" w:line="240" w:before="0" w:after="320"/>
+    </w:pPr>
+    <w:rPr>
+      <w:rFonts w:ascii="Arial" w:hAnsi="Arial" w:eastAsia="Arial" w:cs="Arial"/>
+      <w:i w:val="false"/>
       <w:color w:val="666666"/>
       <w:sz w:val="30"/>
       <w:szCs w:val="30"/>
     </w:rPr>
   </w:style>
-  <w:style w:type="table" w:styleId="Table1">
-    <w:basedOn w:val="TableNormal"/>
-    <w:tblPr>
-      <w:tblStyleRowBandSize w:val="1"/>
-      <w:tblStyleColBandSize w:val="1"/>
-      <w:tblCellMar>
-        <w:top w:w="100.0" w:type="dxa"/>
-        <w:left w:w="100.0" w:type="dxa"/>
-        <w:bottom w:w="100.0" w:type="dxa"/>
-        <w:right w:w="100.0" w:type="dxa"/>
-      </w:tblCellMar>
-    </w:tblPr>
-  </w:style>
-  <w:style w:type="table" w:styleId="Table2">
-    <w:basedOn w:val="TableNormal"/>
-    <w:tblPr>
-      <w:tblStyleRowBandSize w:val="1"/>
-      <w:tblStyleColBandSize w:val="1"/>
-      <w:tblCellMar>
-        <w:top w:w="100.0" w:type="dxa"/>
-        <w:left w:w="100.0" w:type="dxa"/>
-        <w:bottom w:w="100.0" w:type="dxa"/>
-        <w:right w:w="100.0" w:type="dxa"/>
-      </w:tblCellMar>
-    </w:tblPr>
+  <w:style w:type="table" w:default="1" w:styleId="TableNormal">
+    <w:name w:val="Table Normal"/>
   </w:style>
 </w:styles>
 </file>

</xml_diff>

<commit_message>
atualizaçao dos artefatos 1 e 9
</commit_message>
<xml_diff>
--- a/Artefatos/9- Usuários e Outros Stakeholders.docx
+++ b/Artefatos/9- Usuários e Outros Stakeholders.docx
@@ -1,33 +1,27 @@
 
 <file path=word/document.xml><?xml version="1.0" encoding="utf-8"?>
-<w:document xmlns:o="urn:schemas-microsoft-com:office:office" xmlns:r="http://schemas.openxmlformats.org/officeDocument/2006/relationships" xmlns:v="urn:schemas-microsoft-com:vml" xmlns:w="http://schemas.openxmlformats.org/wordprocessingml/2006/main" xmlns:w10="urn:schemas-microsoft-com:office:word" xmlns:wp="http://schemas.openxmlformats.org/drawingml/2006/wordprocessingDrawing" xmlns:wps="http://schemas.microsoft.com/office/word/2010/wordprocessingShape" xmlns:wpg="http://schemas.microsoft.com/office/word/2010/wordprocessingGroup" xmlns:mc="http://schemas.openxmlformats.org/markup-compatibility/2006" xmlns:wp14="http://schemas.microsoft.com/office/word/2010/wordprocessingDrawing" xmlns:w14="http://schemas.microsoft.com/office/word/2010/wordml" mc:Ignorable="w14 wp14">
+<w:document xmlns:wpc="http://schemas.microsoft.com/office/word/2010/wordprocessingCanvas" xmlns:mc="http://schemas.openxmlformats.org/markup-compatibility/2006" xmlns:o="urn:schemas-microsoft-com:office:office" xmlns:r="http://schemas.openxmlformats.org/officeDocument/2006/relationships" xmlns:m="http://schemas.openxmlformats.org/officeDocument/2006/math" xmlns:v="urn:schemas-microsoft-com:vml" xmlns:wp14="http://schemas.microsoft.com/office/word/2010/wordprocessingDrawing" xmlns:wp="http://schemas.openxmlformats.org/drawingml/2006/wordprocessingDrawing" xmlns:w10="urn:schemas-microsoft-com:office:word" xmlns:w="http://schemas.openxmlformats.org/wordprocessingml/2006/main" xmlns:w14="http://schemas.microsoft.com/office/word/2010/wordml" xmlns:w15="http://schemas.microsoft.com/office/word/2012/wordml" xmlns:wpg="http://schemas.microsoft.com/office/word/2010/wordprocessingGroup" xmlns:wpi="http://schemas.microsoft.com/office/word/2010/wordprocessingInk" xmlns:wne="http://schemas.microsoft.com/office/word/2006/wordml" xmlns:wps="http://schemas.microsoft.com/office/word/2010/wordprocessingShape" mc:Ignorable="w14 w15 wp14">
   <w:body>
     <w:p>
       <w:pPr>
-        <w:pStyle w:val="Ttulododocumento"/>
-        <w:rPr/>
+        <w:pStyle w:val="Ttulo"/>
       </w:pPr>
       <w:bookmarkStart w:id="0" w:name="_gjdgxs"/>
       <w:bookmarkEnd w:id="0"/>
+      <w:proofErr w:type="spellStart"/>
       <w:r>
-        <w:rPr/>
-        <w:t>Usuários e Outros Stakeholders</w:t>
+        <w:t>Usuários</w:t>
+      </w:r>
+      <w:proofErr w:type="spellEnd"/>
+      <w:r>
+        <w:t xml:space="preserve"> e Outros Stakeholders</w:t>
       </w:r>
     </w:p>
-    <w:p>
-      <w:pPr>
-        <w:pStyle w:val="Normal"/>
-        <w:rPr/>
-      </w:pPr>
-      <w:r>
-        <w:rPr/>
-      </w:r>
-    </w:p>
+    <w:p/>
     <w:tbl>
       <w:tblPr>
-        <w:tblStyle w:val="Table1"/>
+        <w:tblStyle w:val="TableNormal"/>
         <w:tblW w:w="6465" w:type="dxa"/>
-        <w:jc w:val="left"/>
         <w:tblInd w:w="-68" w:type="dxa"/>
         <w:tblBorders>
           <w:top w:val="single" w:sz="18" w:space="0" w:color="000001"/>
@@ -43,15 +37,15 @@
           <w:bottom w:w="40" w:type="dxa"/>
           <w:right w:w="40" w:type="dxa"/>
         </w:tblCellMar>
-        <w:tblLook w:val="0600"/>
+        <w:tblLook w:val="0600" w:firstRow="0" w:lastRow="0" w:firstColumn="0" w:lastColumn="0" w:noHBand="1" w:noVBand="1"/>
       </w:tblPr>
       <w:tblGrid>
         <w:gridCol w:w="2370"/>
-        <w:gridCol w:w="4094"/>
+        <w:gridCol w:w="4095"/>
       </w:tblGrid>
       <w:tr>
         <w:trPr>
-          <w:trHeight w:val="340" w:hRule="atLeast"/>
+          <w:trHeight w:val="340"/>
         </w:trPr>
         <w:tc>
           <w:tcPr>
@@ -61,10 +55,8 @@
               <w:left w:val="single" w:sz="18" w:space="0" w:color="000001"/>
               <w:bottom w:val="single" w:sz="18" w:space="0" w:color="000001"/>
               <w:right w:val="single" w:sz="18" w:space="0" w:color="000001"/>
-              <w:insideH w:val="single" w:sz="18" w:space="0" w:color="000001"/>
-              <w:insideV w:val="single" w:sz="18" w:space="0" w:color="000001"/>
             </w:tcBorders>
-            <w:shd w:fill="FFE599" w:val="clear"/>
+            <w:shd w:val="clear" w:color="auto" w:fill="FFE599"/>
             <w:tcMar>
               <w:left w:w="17" w:type="dxa"/>
             </w:tcMar>
@@ -72,13 +64,12 @@
           </w:tcPr>
           <w:p>
             <w:pPr>
-              <w:pStyle w:val="Normal"/>
-              <w:widowControl w:val="false"/>
               <w:rPr>
                 <w:sz w:val="20"/>
                 <w:szCs w:val="20"/>
               </w:rPr>
             </w:pPr>
+            <w:proofErr w:type="spellStart"/>
             <w:r>
               <w:rPr>
                 <w:b/>
@@ -87,6 +78,7 @@
               </w:rPr>
               <w:t>Usuários</w:t>
             </w:r>
+            <w:proofErr w:type="spellEnd"/>
           </w:p>
         </w:tc>
         <w:tc>
@@ -97,10 +89,8 @@
               <w:left w:val="single" w:sz="6" w:space="0" w:color="CCCCCC"/>
               <w:bottom w:val="single" w:sz="18" w:space="0" w:color="000001"/>
               <w:right w:val="single" w:sz="18" w:space="0" w:color="000001"/>
-              <w:insideH w:val="single" w:sz="18" w:space="0" w:color="000001"/>
-              <w:insideV w:val="single" w:sz="18" w:space="0" w:color="000001"/>
             </w:tcBorders>
-            <w:shd w:fill="FFE599" w:val="clear"/>
+            <w:shd w:val="clear" w:color="auto" w:fill="FFE599"/>
             <w:tcMar>
               <w:left w:w="32" w:type="dxa"/>
             </w:tcMar>
@@ -108,13 +98,12 @@
           </w:tcPr>
           <w:p>
             <w:pPr>
-              <w:pStyle w:val="Normal"/>
-              <w:widowControl w:val="false"/>
               <w:rPr>
                 <w:sz w:val="20"/>
                 <w:szCs w:val="20"/>
               </w:rPr>
             </w:pPr>
+            <w:proofErr w:type="spellStart"/>
             <w:r>
               <w:rPr>
                 <w:b/>
@@ -123,12 +112,13 @@
               </w:rPr>
               <w:t>Descrição</w:t>
             </w:r>
+            <w:proofErr w:type="spellEnd"/>
           </w:p>
         </w:tc>
       </w:tr>
       <w:tr>
         <w:trPr>
-          <w:trHeight w:val="800" w:hRule="atLeast"/>
+          <w:trHeight w:val="800"/>
         </w:trPr>
         <w:tc>
           <w:tcPr>
@@ -138,10 +128,8 @@
               <w:left w:val="single" w:sz="18" w:space="0" w:color="000001"/>
               <w:bottom w:val="single" w:sz="6" w:space="0" w:color="CCCCCC"/>
               <w:right w:val="single" w:sz="6" w:space="0" w:color="CCCCCC"/>
-              <w:insideH w:val="single" w:sz="6" w:space="0" w:color="CCCCCC"/>
-              <w:insideV w:val="single" w:sz="6" w:space="0" w:color="CCCCCC"/>
             </w:tcBorders>
-            <w:shd w:fill="auto" w:val="clear"/>
+            <w:shd w:val="clear" w:color="auto" w:fill="auto"/>
             <w:tcMar>
               <w:left w:w="17" w:type="dxa"/>
             </w:tcMar>
@@ -149,20 +137,22 @@
           </w:tcPr>
           <w:p>
             <w:pPr>
-              <w:pStyle w:val="Normal"/>
-              <w:widowControl w:val="false"/>
               <w:rPr>
                 <w:sz w:val="20"/>
                 <w:szCs w:val="20"/>
               </w:rPr>
             </w:pPr>
+            <w:proofErr w:type="spellStart"/>
             <w:r>
               <w:rPr>
                 <w:sz w:val="20"/>
                 <w:szCs w:val="20"/>
               </w:rPr>
-              <w:t>Proprietário</w:t>
+              <w:t>Proprietários</w:t>
             </w:r>
+            <w:bookmarkStart w:id="1" w:name="_GoBack"/>
+            <w:bookmarkEnd w:id="1"/>
+            <w:proofErr w:type="spellEnd"/>
           </w:p>
         </w:tc>
         <w:tc>
@@ -173,10 +163,8 @@
               <w:left w:val="single" w:sz="6" w:space="0" w:color="CCCCCC"/>
               <w:bottom w:val="single" w:sz="6" w:space="0" w:color="CCCCCC"/>
               <w:right w:val="single" w:sz="18" w:space="0" w:color="000001"/>
-              <w:insideH w:val="single" w:sz="6" w:space="0" w:color="CCCCCC"/>
-              <w:insideV w:val="single" w:sz="18" w:space="0" w:color="000001"/>
             </w:tcBorders>
-            <w:shd w:fill="auto" w:val="clear"/>
+            <w:shd w:val="clear" w:color="auto" w:fill="auto"/>
             <w:tcMar>
               <w:left w:w="32" w:type="dxa"/>
             </w:tcMar>
@@ -184,17 +172,17 @@
           </w:tcPr>
           <w:p>
             <w:pPr>
-              <w:pStyle w:val="Normal"/>
-              <w:widowControl w:val="false"/>
-              <w:rPr>
-                <w:sz w:val="20"/>
-                <w:szCs w:val="20"/>
+              <w:rPr>
+                <w:sz w:val="20"/>
+                <w:szCs w:val="20"/>
+                <w:lang w:val="pt-BR"/>
               </w:rPr>
             </w:pPr>
             <w:r>
               <w:rPr>
                 <w:sz w:val="20"/>
                 <w:szCs w:val="20"/>
+                <w:lang w:val="pt-BR"/>
               </w:rPr>
               <w:t>Utilizará o sistema para: fazer o cadastro de clientes e fazer o controle de lucros.</w:t>
             </w:r>
@@ -203,7 +191,7 @@
       </w:tr>
       <w:tr>
         <w:trPr>
-          <w:trHeight w:val="800" w:hRule="atLeast"/>
+          <w:trHeight w:val="800"/>
         </w:trPr>
         <w:tc>
           <w:tcPr>
@@ -213,10 +201,8 @@
               <w:left w:val="single" w:sz="18" w:space="0" w:color="000001"/>
               <w:bottom w:val="single" w:sz="18" w:space="0" w:color="000001"/>
               <w:right w:val="single" w:sz="6" w:space="0" w:color="CCCCCC"/>
-              <w:insideH w:val="single" w:sz="18" w:space="0" w:color="000001"/>
-              <w:insideV w:val="single" w:sz="6" w:space="0" w:color="CCCCCC"/>
             </w:tcBorders>
-            <w:shd w:fill="auto" w:val="clear"/>
+            <w:shd w:val="clear" w:color="auto" w:fill="auto"/>
             <w:tcMar>
               <w:left w:w="17" w:type="dxa"/>
             </w:tcMar>
@@ -224,13 +210,12 @@
           </w:tcPr>
           <w:p>
             <w:pPr>
-              <w:pStyle w:val="Normal"/>
-              <w:widowControl w:val="false"/>
               <w:rPr>
                 <w:sz w:val="20"/>
                 <w:szCs w:val="20"/>
               </w:rPr>
             </w:pPr>
+            <w:proofErr w:type="spellStart"/>
             <w:r>
               <w:rPr>
                 <w:sz w:val="20"/>
@@ -238,6 +223,7 @@
               </w:rPr>
               <w:t>Funcionários</w:t>
             </w:r>
+            <w:proofErr w:type="spellEnd"/>
           </w:p>
         </w:tc>
         <w:tc>
@@ -248,10 +234,8 @@
               <w:left w:val="single" w:sz="6" w:space="0" w:color="CCCCCC"/>
               <w:bottom w:val="single" w:sz="18" w:space="0" w:color="000001"/>
               <w:right w:val="single" w:sz="18" w:space="0" w:color="000001"/>
-              <w:insideH w:val="single" w:sz="18" w:space="0" w:color="000001"/>
-              <w:insideV w:val="single" w:sz="18" w:space="0" w:color="000001"/>
             </w:tcBorders>
-            <w:shd w:fill="auto" w:val="clear"/>
+            <w:shd w:val="clear" w:color="auto" w:fill="auto"/>
             <w:tcMar>
               <w:left w:w="32" w:type="dxa"/>
             </w:tcMar>
@@ -259,19 +243,47 @@
           </w:tcPr>
           <w:p>
             <w:pPr>
-              <w:pStyle w:val="Normal"/>
-              <w:widowControl w:val="false"/>
-              <w:rPr>
-                <w:sz w:val="20"/>
-                <w:szCs w:val="20"/>
+              <w:rPr>
+                <w:sz w:val="20"/>
+                <w:szCs w:val="20"/>
+                <w:lang w:val="pt-BR"/>
               </w:rPr>
             </w:pPr>
             <w:r>
               <w:rPr>
                 <w:sz w:val="20"/>
                 <w:szCs w:val="20"/>
-              </w:rPr>
-              <w:t>Utilizarão o sistema para: fazer o cadastro de clientes.</w:t>
+                <w:lang w:val="pt-BR"/>
+              </w:rPr>
+              <w:t>Utilizarão o sistema par</w:t>
+            </w:r>
+            <w:r>
+              <w:rPr>
+                <w:sz w:val="20"/>
+                <w:szCs w:val="20"/>
+                <w:lang w:val="pt-BR"/>
+              </w:rPr>
+              <w:t xml:space="preserve">a: fazer o cadastro de clientes, e </w:t>
+            </w:r>
+            <w:r>
+              <w:rPr>
+                <w:rFonts w:eastAsia="Times New Roman"/>
+                <w:color w:val="000000"/>
+                <w:sz w:val="20"/>
+                <w:szCs w:val="20"/>
+                <w:lang w:val="pt-BR" w:eastAsia="pt-BR"/>
+              </w:rPr>
+              <w:t>para: divulgar o status do serviço para o cliente</w:t>
+            </w:r>
+            <w:r>
+              <w:rPr>
+                <w:rFonts w:eastAsia="Times New Roman"/>
+                <w:color w:val="000000"/>
+                <w:sz w:val="20"/>
+                <w:szCs w:val="20"/>
+                <w:lang w:val="pt-BR" w:eastAsia="pt-BR"/>
+              </w:rPr>
+              <w:t>.</w:t>
             </w:r>
           </w:p>
         </w:tc>
@@ -279,27 +291,22 @@
     </w:tbl>
     <w:p>
       <w:pPr>
-        <w:pStyle w:val="Normal"/>
-        <w:rPr/>
+        <w:rPr>
+          <w:lang w:val="pt-BR"/>
+        </w:rPr>
       </w:pPr>
-      <w:r>
-        <w:rPr/>
-      </w:r>
     </w:p>
     <w:p>
       <w:pPr>
-        <w:pStyle w:val="Normal"/>
-        <w:rPr/>
+        <w:rPr>
+          <w:lang w:val="pt-BR"/>
+        </w:rPr>
       </w:pPr>
-      <w:r>
-        <w:rPr/>
-      </w:r>
     </w:p>
     <w:tbl>
       <w:tblPr>
-        <w:tblStyle w:val="Table2"/>
+        <w:tblStyle w:val="TableNormal"/>
         <w:tblW w:w="6525" w:type="dxa"/>
-        <w:jc w:val="left"/>
         <w:tblInd w:w="-68" w:type="dxa"/>
         <w:tblBorders>
           <w:top w:val="single" w:sz="18" w:space="0" w:color="000001"/>
@@ -315,7 +322,7 @@
           <w:bottom w:w="40" w:type="dxa"/>
           <w:right w:w="40" w:type="dxa"/>
         </w:tblCellMar>
-        <w:tblLook w:val="0600"/>
+        <w:tblLook w:val="0600" w:firstRow="0" w:lastRow="0" w:firstColumn="0" w:lastColumn="0" w:noHBand="1" w:noVBand="1"/>
       </w:tblPr>
       <w:tblGrid>
         <w:gridCol w:w="2370"/>
@@ -323,7 +330,7 @@
       </w:tblGrid>
       <w:tr>
         <w:trPr>
-          <w:trHeight w:val="340" w:hRule="atLeast"/>
+          <w:trHeight w:val="340"/>
         </w:trPr>
         <w:tc>
           <w:tcPr>
@@ -333,10 +340,8 @@
               <w:left w:val="single" w:sz="18" w:space="0" w:color="000001"/>
               <w:bottom w:val="single" w:sz="18" w:space="0" w:color="000001"/>
               <w:right w:val="single" w:sz="18" w:space="0" w:color="000001"/>
-              <w:insideH w:val="single" w:sz="18" w:space="0" w:color="000001"/>
-              <w:insideV w:val="single" w:sz="18" w:space="0" w:color="000001"/>
             </w:tcBorders>
-            <w:shd w:fill="FFE599" w:val="clear"/>
+            <w:shd w:val="clear" w:color="auto" w:fill="FFE599"/>
             <w:tcMar>
               <w:left w:w="17" w:type="dxa"/>
             </w:tcMar>
@@ -344,8 +349,6 @@
           </w:tcPr>
           <w:p>
             <w:pPr>
-              <w:pStyle w:val="Normal"/>
-              <w:widowControl w:val="false"/>
               <w:rPr>
                 <w:sz w:val="20"/>
                 <w:szCs w:val="20"/>
@@ -369,10 +372,8 @@
               <w:left w:val="single" w:sz="6" w:space="0" w:color="CCCCCC"/>
               <w:bottom w:val="single" w:sz="18" w:space="0" w:color="000001"/>
               <w:right w:val="single" w:sz="18" w:space="0" w:color="000001"/>
-              <w:insideH w:val="single" w:sz="18" w:space="0" w:color="000001"/>
-              <w:insideV w:val="single" w:sz="18" w:space="0" w:color="000001"/>
             </w:tcBorders>
-            <w:shd w:fill="FFE599" w:val="clear"/>
+            <w:shd w:val="clear" w:color="auto" w:fill="FFE599"/>
             <w:tcMar>
               <w:left w:w="32" w:type="dxa"/>
             </w:tcMar>
@@ -380,13 +381,12 @@
           </w:tcPr>
           <w:p>
             <w:pPr>
-              <w:pStyle w:val="Normal"/>
-              <w:widowControl w:val="false"/>
               <w:rPr>
                 <w:sz w:val="20"/>
                 <w:szCs w:val="20"/>
               </w:rPr>
             </w:pPr>
+            <w:proofErr w:type="spellStart"/>
             <w:r>
               <w:rPr>
                 <w:b/>
@@ -395,12 +395,13 @@
               </w:rPr>
               <w:t>Descrição</w:t>
             </w:r>
+            <w:proofErr w:type="spellEnd"/>
           </w:p>
         </w:tc>
       </w:tr>
       <w:tr>
         <w:trPr>
-          <w:trHeight w:val="320" w:hRule="atLeast"/>
+          <w:trHeight w:val="320"/>
         </w:trPr>
         <w:tc>
           <w:tcPr>
@@ -410,10 +411,8 @@
               <w:left w:val="single" w:sz="18" w:space="0" w:color="000001"/>
               <w:bottom w:val="single" w:sz="18" w:space="0" w:color="000001"/>
               <w:right w:val="single" w:sz="6" w:space="0" w:color="CCCCCC"/>
-              <w:insideH w:val="single" w:sz="18" w:space="0" w:color="000001"/>
-              <w:insideV w:val="single" w:sz="6" w:space="0" w:color="CCCCCC"/>
             </w:tcBorders>
-            <w:shd w:fill="auto" w:val="clear"/>
+            <w:shd w:val="clear" w:color="auto" w:fill="auto"/>
             <w:tcMar>
               <w:left w:w="17" w:type="dxa"/>
             </w:tcMar>
@@ -421,13 +420,12 @@
           </w:tcPr>
           <w:p>
             <w:pPr>
-              <w:pStyle w:val="Normal"/>
-              <w:widowControl w:val="false"/>
               <w:rPr>
                 <w:sz w:val="20"/>
                 <w:szCs w:val="20"/>
               </w:rPr>
             </w:pPr>
+            <w:proofErr w:type="spellStart"/>
             <w:r>
               <w:rPr>
                 <w:sz w:val="20"/>
@@ -435,6 +433,7 @@
               </w:rPr>
               <w:t>Clientes</w:t>
             </w:r>
+            <w:proofErr w:type="spellEnd"/>
           </w:p>
         </w:tc>
         <w:tc>
@@ -445,10 +444,8 @@
               <w:left w:val="single" w:sz="6" w:space="0" w:color="CCCCCC"/>
               <w:bottom w:val="single" w:sz="18" w:space="0" w:color="000001"/>
               <w:right w:val="single" w:sz="18" w:space="0" w:color="000001"/>
-              <w:insideH w:val="single" w:sz="18" w:space="0" w:color="000001"/>
-              <w:insideV w:val="single" w:sz="18" w:space="0" w:color="000001"/>
             </w:tcBorders>
-            <w:shd w:fill="auto" w:val="clear"/>
+            <w:shd w:val="clear" w:color="auto" w:fill="auto"/>
             <w:tcMar>
               <w:left w:w="32" w:type="dxa"/>
             </w:tcMar>
@@ -456,19 +453,31 @@
           </w:tcPr>
           <w:p>
             <w:pPr>
-              <w:pStyle w:val="Normal"/>
-              <w:widowControl w:val="false"/>
-              <w:rPr>
-                <w:sz w:val="20"/>
-                <w:szCs w:val="20"/>
+              <w:rPr>
+                <w:sz w:val="20"/>
+                <w:szCs w:val="20"/>
+                <w:lang w:val="pt-BR"/>
               </w:rPr>
             </w:pPr>
             <w:r>
               <w:rPr>
-                <w:sz w:val="20"/>
-                <w:szCs w:val="20"/>
-              </w:rPr>
-              <w:t>Serão afetados pela implantação do sistema.</w:t>
+                <w:rFonts w:eastAsia="Times New Roman"/>
+                <w:color w:val="000000"/>
+                <w:sz w:val="20"/>
+                <w:szCs w:val="20"/>
+                <w:lang w:val="pt-BR" w:eastAsia="pt-BR"/>
+              </w:rPr>
+              <w:t>Acompanhará o status da manutenção</w:t>
+            </w:r>
+            <w:r>
+              <w:rPr>
+                <w:rFonts w:eastAsia="Times New Roman"/>
+                <w:color w:val="000000"/>
+                <w:sz w:val="20"/>
+                <w:szCs w:val="20"/>
+                <w:lang w:val="pt-BR" w:eastAsia="pt-BR"/>
+              </w:rPr>
+              <w:t>.</w:t>
             </w:r>
           </w:p>
         </w:tc>
@@ -476,66 +485,427 @@
     </w:tbl>
     <w:p>
       <w:pPr>
-        <w:pStyle w:val="Normal"/>
-        <w:rPr/>
+        <w:rPr>
+          <w:lang w:val="pt-BR"/>
+        </w:rPr>
       </w:pPr>
-      <w:r>
-        <w:rPr/>
-      </w:r>
     </w:p>
     <w:sectPr>
-      <w:type w:val="nextPage"/>
       <w:pgSz w:w="11906" w:h="16838"/>
-      <w:pgMar w:left="1440" w:right="1440" w:header="0" w:top="1440" w:footer="0" w:bottom="1440" w:gutter="0"/>
-      <w:pgNumType w:start="1" w:fmt="decimal"/>
-      <w:formProt w:val="false"/>
-      <w:textDirection w:val="lrTb"/>
-      <w:docGrid w:type="default" w:linePitch="100" w:charSpace="4096"/>
+      <w:pgMar w:top="1440" w:right="1440" w:bottom="1440" w:left="1440" w:header="0" w:footer="0" w:gutter="0"/>
+      <w:pgNumType w:start="1"/>
+      <w:cols w:space="720"/>
+      <w:formProt w:val="0"/>
+      <w:docGrid w:linePitch="100" w:charSpace="4096"/>
     </w:sectPr>
   </w:body>
 </w:document>
 </file>
 
 <file path=word/styles.xml><?xml version="1.0" encoding="utf-8"?>
-<w:styles xmlns:w="http://schemas.openxmlformats.org/wordprocessingml/2006/main" xmlns:w14="http://schemas.microsoft.com/office/word/2010/wordml" xmlns:mc="http://schemas.openxmlformats.org/markup-compatibility/2006" mc:Ignorable="w14">
+<w:styles xmlns:mc="http://schemas.openxmlformats.org/markup-compatibility/2006" xmlns:r="http://schemas.openxmlformats.org/officeDocument/2006/relationships" xmlns:w="http://schemas.openxmlformats.org/wordprocessingml/2006/main" xmlns:w14="http://schemas.microsoft.com/office/word/2010/wordml" xmlns:w15="http://schemas.microsoft.com/office/word/2012/wordml" mc:Ignorable="w14 w15">
   <w:docDefaults>
     <w:rPrDefault>
       <w:rPr>
-        <w:rFonts w:ascii="Arial" w:hAnsi="Arial" w:eastAsia="Arial" w:cs="Arial"/>
+        <w:rFonts w:ascii="Arial" w:eastAsia="Arial" w:hAnsi="Arial" w:cs="Arial"/>
         <w:sz w:val="22"/>
         <w:szCs w:val="22"/>
         <w:lang w:val="en-US" w:eastAsia="zh-CN" w:bidi="hi-IN"/>
       </w:rPr>
     </w:rPrDefault>
-    <w:pPrDefault>
-      <w:pPr/>
-    </w:pPrDefault>
+    <w:pPrDefault/>
   </w:docDefaults>
-  <w:style w:type="paragraph" w:styleId="Normal">
+  <w:latentStyles w:defLockedState="0" w:defUIPriority="99" w:defSemiHidden="0" w:defUnhideWhenUsed="0" w:defQFormat="0" w:count="371">
+    <w:lsdException w:name="Normal" w:uiPriority="0" w:qFormat="1"/>
+    <w:lsdException w:name="heading 1" w:uiPriority="9" w:qFormat="1"/>
+    <w:lsdException w:name="heading 2" w:semiHidden="1" w:uiPriority="9" w:unhideWhenUsed="1" w:qFormat="1"/>
+    <w:lsdException w:name="heading 3" w:semiHidden="1" w:uiPriority="9" w:unhideWhenUsed="1" w:qFormat="1"/>
+    <w:lsdException w:name="heading 4" w:semiHidden="1" w:uiPriority="9" w:unhideWhenUsed="1" w:qFormat="1"/>
+    <w:lsdException w:name="heading 5" w:semiHidden="1" w:uiPriority="9" w:unhideWhenUsed="1" w:qFormat="1"/>
+    <w:lsdException w:name="heading 6" w:semiHidden="1" w:uiPriority="9" w:unhideWhenUsed="1" w:qFormat="1"/>
+    <w:lsdException w:name="heading 7" w:semiHidden="1" w:uiPriority="9" w:unhideWhenUsed="1" w:qFormat="1"/>
+    <w:lsdException w:name="heading 8" w:semiHidden="1" w:uiPriority="9" w:unhideWhenUsed="1" w:qFormat="1"/>
+    <w:lsdException w:name="heading 9" w:semiHidden="1" w:uiPriority="9" w:unhideWhenUsed="1" w:qFormat="1"/>
+    <w:lsdException w:name="index 1" w:semiHidden="1" w:unhideWhenUsed="1"/>
+    <w:lsdException w:name="index 2" w:semiHidden="1" w:unhideWhenUsed="1"/>
+    <w:lsdException w:name="index 3" w:semiHidden="1" w:unhideWhenUsed="1"/>
+    <w:lsdException w:name="index 4" w:semiHidden="1" w:unhideWhenUsed="1"/>
+    <w:lsdException w:name="index 5" w:semiHidden="1" w:unhideWhenUsed="1"/>
+    <w:lsdException w:name="index 6" w:semiHidden="1" w:unhideWhenUsed="1"/>
+    <w:lsdException w:name="index 7" w:semiHidden="1" w:unhideWhenUsed="1"/>
+    <w:lsdException w:name="index 8" w:semiHidden="1" w:unhideWhenUsed="1"/>
+    <w:lsdException w:name="index 9" w:semiHidden="1" w:unhideWhenUsed="1"/>
+    <w:lsdException w:name="toc 1" w:semiHidden="1" w:uiPriority="39" w:unhideWhenUsed="1"/>
+    <w:lsdException w:name="toc 2" w:semiHidden="1" w:uiPriority="39" w:unhideWhenUsed="1"/>
+    <w:lsdException w:name="toc 3" w:semiHidden="1" w:uiPriority="39" w:unhideWhenUsed="1"/>
+    <w:lsdException w:name="toc 4" w:semiHidden="1" w:uiPriority="39" w:unhideWhenUsed="1"/>
+    <w:lsdException w:name="toc 5" w:semiHidden="1" w:uiPriority="39" w:unhideWhenUsed="1"/>
+    <w:lsdException w:name="toc 6" w:semiHidden="1" w:uiPriority="39" w:unhideWhenUsed="1"/>
+    <w:lsdException w:name="toc 7" w:semiHidden="1" w:uiPriority="39" w:unhideWhenUsed="1"/>
+    <w:lsdException w:name="toc 8" w:semiHidden="1" w:uiPriority="39" w:unhideWhenUsed="1"/>
+    <w:lsdException w:name="toc 9" w:semiHidden="1" w:uiPriority="39" w:unhideWhenUsed="1"/>
+    <w:lsdException w:name="Normal Indent" w:semiHidden="1" w:unhideWhenUsed="1"/>
+    <w:lsdException w:name="footnote text" w:semiHidden="1" w:unhideWhenUsed="1"/>
+    <w:lsdException w:name="annotation text" w:semiHidden="1" w:unhideWhenUsed="1"/>
+    <w:lsdException w:name="header" w:semiHidden="1" w:unhideWhenUsed="1"/>
+    <w:lsdException w:name="footer" w:semiHidden="1" w:unhideWhenUsed="1"/>
+    <w:lsdException w:name="index heading" w:semiHidden="1" w:unhideWhenUsed="1"/>
+    <w:lsdException w:name="caption" w:semiHidden="1" w:uiPriority="35" w:unhideWhenUsed="1" w:qFormat="1"/>
+    <w:lsdException w:name="table of figures" w:semiHidden="1" w:unhideWhenUsed="1"/>
+    <w:lsdException w:name="envelope address" w:semiHidden="1" w:unhideWhenUsed="1"/>
+    <w:lsdException w:name="envelope return" w:semiHidden="1" w:unhideWhenUsed="1"/>
+    <w:lsdException w:name="footnote reference" w:semiHidden="1" w:unhideWhenUsed="1"/>
+    <w:lsdException w:name="annotation reference" w:semiHidden="1" w:unhideWhenUsed="1"/>
+    <w:lsdException w:name="line number" w:semiHidden="1" w:unhideWhenUsed="1"/>
+    <w:lsdException w:name="page number" w:semiHidden="1" w:unhideWhenUsed="1"/>
+    <w:lsdException w:name="endnote reference" w:semiHidden="1" w:unhideWhenUsed="1"/>
+    <w:lsdException w:name="endnote text" w:semiHidden="1" w:unhideWhenUsed="1"/>
+    <w:lsdException w:name="table of authorities" w:semiHidden="1" w:unhideWhenUsed="1"/>
+    <w:lsdException w:name="macro" w:semiHidden="1" w:unhideWhenUsed="1"/>
+    <w:lsdException w:name="toa heading" w:semiHidden="1" w:unhideWhenUsed="1"/>
+    <w:lsdException w:name="List" w:semiHidden="1" w:unhideWhenUsed="1"/>
+    <w:lsdException w:name="List Bullet" w:semiHidden="1" w:unhideWhenUsed="1"/>
+    <w:lsdException w:name="List Number" w:semiHidden="1" w:unhideWhenUsed="1"/>
+    <w:lsdException w:name="List 2" w:semiHidden="1" w:unhideWhenUsed="1"/>
+    <w:lsdException w:name="List 3" w:semiHidden="1" w:unhideWhenUsed="1"/>
+    <w:lsdException w:name="List 4" w:semiHidden="1" w:unhideWhenUsed="1"/>
+    <w:lsdException w:name="List 5" w:semiHidden="1" w:unhideWhenUsed="1"/>
+    <w:lsdException w:name="List Bullet 2" w:semiHidden="1" w:unhideWhenUsed="1"/>
+    <w:lsdException w:name="List Bullet 3" w:semiHidden="1" w:unhideWhenUsed="1"/>
+    <w:lsdException w:name="List Bullet 4" w:semiHidden="1" w:unhideWhenUsed="1"/>
+    <w:lsdException w:name="List Bullet 5" w:semiHidden="1" w:unhideWhenUsed="1"/>
+    <w:lsdException w:name="List Number 2" w:semiHidden="1" w:unhideWhenUsed="1"/>
+    <w:lsdException w:name="List Number 3" w:semiHidden="1" w:unhideWhenUsed="1"/>
+    <w:lsdException w:name="List Number 4" w:semiHidden="1" w:unhideWhenUsed="1"/>
+    <w:lsdException w:name="List Number 5" w:semiHidden="1" w:unhideWhenUsed="1"/>
+    <w:lsdException w:name="Title" w:uiPriority="10" w:qFormat="1"/>
+    <w:lsdException w:name="Closing" w:semiHidden="1" w:unhideWhenUsed="1"/>
+    <w:lsdException w:name="Signature" w:semiHidden="1" w:unhideWhenUsed="1"/>
+    <w:lsdException w:name="Default Paragraph Font" w:semiHidden="1" w:uiPriority="1" w:unhideWhenUsed="1"/>
+    <w:lsdException w:name="Body Text" w:semiHidden="1" w:unhideWhenUsed="1"/>
+    <w:lsdException w:name="Body Text Indent" w:semiHidden="1" w:unhideWhenUsed="1"/>
+    <w:lsdException w:name="List Continue" w:semiHidden="1" w:unhideWhenUsed="1"/>
+    <w:lsdException w:name="List Continue 2" w:semiHidden="1" w:unhideWhenUsed="1"/>
+    <w:lsdException w:name="List Continue 3" w:semiHidden="1" w:unhideWhenUsed="1"/>
+    <w:lsdException w:name="List Continue 4" w:semiHidden="1" w:unhideWhenUsed="1"/>
+    <w:lsdException w:name="List Continue 5" w:semiHidden="1" w:unhideWhenUsed="1"/>
+    <w:lsdException w:name="Message Header" w:semiHidden="1" w:unhideWhenUsed="1"/>
+    <w:lsdException w:name="Subtitle" w:uiPriority="11" w:qFormat="1"/>
+    <w:lsdException w:name="Salutation" w:semiHidden="1" w:unhideWhenUsed="1"/>
+    <w:lsdException w:name="Date" w:semiHidden="1" w:unhideWhenUsed="1"/>
+    <w:lsdException w:name="Body Text First Indent" w:semiHidden="1" w:unhideWhenUsed="1"/>
+    <w:lsdException w:name="Body Text First Indent 2" w:semiHidden="1" w:unhideWhenUsed="1"/>
+    <w:lsdException w:name="Note Heading" w:semiHidden="1" w:unhideWhenUsed="1"/>
+    <w:lsdException w:name="Body Text 2" w:semiHidden="1" w:unhideWhenUsed="1"/>
+    <w:lsdException w:name="Body Text 3" w:semiHidden="1" w:unhideWhenUsed="1"/>
+    <w:lsdException w:name="Body Text Indent 2" w:semiHidden="1" w:unhideWhenUsed="1"/>
+    <w:lsdException w:name="Body Text Indent 3" w:semiHidden="1" w:unhideWhenUsed="1"/>
+    <w:lsdException w:name="Block Text" w:semiHidden="1" w:unhideWhenUsed="1"/>
+    <w:lsdException w:name="Hyperlink" w:semiHidden="1" w:unhideWhenUsed="1"/>
+    <w:lsdException w:name="FollowedHyperlink" w:semiHidden="1" w:unhideWhenUsed="1"/>
+    <w:lsdException w:name="Strong" w:uiPriority="22" w:qFormat="1"/>
+    <w:lsdException w:name="Emphasis" w:uiPriority="20" w:qFormat="1"/>
+    <w:lsdException w:name="Document Map" w:semiHidden="1" w:unhideWhenUsed="1"/>
+    <w:lsdException w:name="Plain Text" w:semiHidden="1" w:unhideWhenUsed="1"/>
+    <w:lsdException w:name="E-mail Signature" w:semiHidden="1" w:unhideWhenUsed="1"/>
+    <w:lsdException w:name="HTML Top of Form" w:semiHidden="1" w:unhideWhenUsed="1"/>
+    <w:lsdException w:name="HTML Bottom of Form" w:semiHidden="1" w:unhideWhenUsed="1"/>
+    <w:lsdException w:name="Normal (Web)" w:semiHidden="1" w:unhideWhenUsed="1"/>
+    <w:lsdException w:name="HTML Acronym" w:semiHidden="1" w:unhideWhenUsed="1"/>
+    <w:lsdException w:name="HTML Address" w:semiHidden="1" w:unhideWhenUsed="1"/>
+    <w:lsdException w:name="HTML Cite" w:semiHidden="1" w:unhideWhenUsed="1"/>
+    <w:lsdException w:name="HTML Code" w:semiHidden="1" w:unhideWhenUsed="1"/>
+    <w:lsdException w:name="HTML Definition" w:semiHidden="1" w:unhideWhenUsed="1"/>
+    <w:lsdException w:name="HTML Keyboard" w:semiHidden="1" w:unhideWhenUsed="1"/>
+    <w:lsdException w:name="HTML Preformatted" w:semiHidden="1" w:unhideWhenUsed="1"/>
+    <w:lsdException w:name="HTML Sample" w:semiHidden="1" w:unhideWhenUsed="1"/>
+    <w:lsdException w:name="HTML Typewriter" w:semiHidden="1" w:unhideWhenUsed="1"/>
+    <w:lsdException w:name="HTML Variable" w:semiHidden="1" w:unhideWhenUsed="1"/>
+    <w:lsdException w:name="Normal Table" w:semiHidden="1" w:unhideWhenUsed="1"/>
+    <w:lsdException w:name="annotation subject" w:semiHidden="1" w:unhideWhenUsed="1"/>
+    <w:lsdException w:name="No List" w:semiHidden="1" w:unhideWhenUsed="1"/>
+    <w:lsdException w:name="Outline List 1" w:semiHidden="1" w:unhideWhenUsed="1"/>
+    <w:lsdException w:name="Outline List 2" w:semiHidden="1" w:unhideWhenUsed="1"/>
+    <w:lsdException w:name="Outline List 3" w:semiHidden="1" w:unhideWhenUsed="1"/>
+    <w:lsdException w:name="Table Simple 1" w:semiHidden="1" w:unhideWhenUsed="1"/>
+    <w:lsdException w:name="Table Simple 2" w:semiHidden="1" w:unhideWhenUsed="1"/>
+    <w:lsdException w:name="Table Simple 3" w:semiHidden="1" w:unhideWhenUsed="1"/>
+    <w:lsdException w:name="Table Classic 1" w:semiHidden="1" w:unhideWhenUsed="1"/>
+    <w:lsdException w:name="Table Classic 2" w:semiHidden="1" w:unhideWhenUsed="1"/>
+    <w:lsdException w:name="Table Classic 3" w:semiHidden="1" w:unhideWhenUsed="1"/>
+    <w:lsdException w:name="Table Classic 4" w:semiHidden="1" w:unhideWhenUsed="1"/>
+    <w:lsdException w:name="Table Colorful 1" w:semiHidden="1" w:unhideWhenUsed="1"/>
+    <w:lsdException w:name="Table Colorful 2" w:semiHidden="1" w:unhideWhenUsed="1"/>
+    <w:lsdException w:name="Table Colorful 3" w:semiHidden="1" w:unhideWhenUsed="1"/>
+    <w:lsdException w:name="Table Columns 1" w:semiHidden="1" w:unhideWhenUsed="1"/>
+    <w:lsdException w:name="Table Columns 2" w:semiHidden="1" w:unhideWhenUsed="1"/>
+    <w:lsdException w:name="Table Columns 3" w:semiHidden="1" w:unhideWhenUsed="1"/>
+    <w:lsdException w:name="Table Columns 4" w:semiHidden="1" w:unhideWhenUsed="1"/>
+    <w:lsdException w:name="Table Columns 5" w:semiHidden="1" w:unhideWhenUsed="1"/>
+    <w:lsdException w:name="Table Grid 1" w:semiHidden="1" w:unhideWhenUsed="1"/>
+    <w:lsdException w:name="Table Grid 2" w:semiHidden="1" w:unhideWhenUsed="1"/>
+    <w:lsdException w:name="Table Grid 3" w:semiHidden="1" w:unhideWhenUsed="1"/>
+    <w:lsdException w:name="Table Grid 4" w:semiHidden="1" w:unhideWhenUsed="1"/>
+    <w:lsdException w:name="Table Grid 5" w:semiHidden="1" w:unhideWhenUsed="1"/>
+    <w:lsdException w:name="Table Grid 6" w:semiHidden="1" w:unhideWhenUsed="1"/>
+    <w:lsdException w:name="Table Grid 7" w:semiHidden="1" w:unhideWhenUsed="1"/>
+    <w:lsdException w:name="Table Grid 8" w:semiHidden="1" w:unhideWhenUsed="1"/>
+    <w:lsdException w:name="Table List 1" w:semiHidden="1" w:unhideWhenUsed="1"/>
+    <w:lsdException w:name="Table List 2" w:semiHidden="1" w:unhideWhenUsed="1"/>
+    <w:lsdException w:name="Table List 3" w:semiHidden="1" w:unhideWhenUsed="1"/>
+    <w:lsdException w:name="Table List 4" w:semiHidden="1" w:unhideWhenUsed="1"/>
+    <w:lsdException w:name="Table List 5" w:semiHidden="1" w:unhideWhenUsed="1"/>
+    <w:lsdException w:name="Table List 6" w:semiHidden="1" w:unhideWhenUsed="1"/>
+    <w:lsdException w:name="Table List 7" w:semiHidden="1" w:unhideWhenUsed="1"/>
+    <w:lsdException w:name="Table List 8" w:semiHidden="1" w:unhideWhenUsed="1"/>
+    <w:lsdException w:name="Table 3D effects 1" w:semiHidden="1" w:unhideWhenUsed="1"/>
+    <w:lsdException w:name="Table 3D effects 2" w:semiHidden="1" w:unhideWhenUsed="1"/>
+    <w:lsdException w:name="Table 3D effects 3" w:semiHidden="1" w:unhideWhenUsed="1"/>
+    <w:lsdException w:name="Table Contemporary" w:semiHidden="1" w:unhideWhenUsed="1"/>
+    <w:lsdException w:name="Table Elegant" w:semiHidden="1" w:unhideWhenUsed="1"/>
+    <w:lsdException w:name="Table Professional" w:semiHidden="1" w:unhideWhenUsed="1"/>
+    <w:lsdException w:name="Table Subtle 1" w:semiHidden="1" w:unhideWhenUsed="1"/>
+    <w:lsdException w:name="Table Subtle 2" w:semiHidden="1" w:unhideWhenUsed="1"/>
+    <w:lsdException w:name="Table Web 1" w:semiHidden="1" w:unhideWhenUsed="1"/>
+    <w:lsdException w:name="Table Web 2" w:semiHidden="1" w:unhideWhenUsed="1"/>
+    <w:lsdException w:name="Table Web 3" w:semiHidden="1" w:unhideWhenUsed="1"/>
+    <w:lsdException w:name="Balloon Text" w:semiHidden="1" w:unhideWhenUsed="1"/>
+    <w:lsdException w:name="Table Grid" w:uiPriority="39"/>
+    <w:lsdException w:name="Table Theme" w:semiHidden="1" w:unhideWhenUsed="1"/>
+    <w:lsdException w:name="Placeholder Text" w:semiHidden="1"/>
+    <w:lsdException w:name="No Spacing" w:uiPriority="1" w:qFormat="1"/>
+    <w:lsdException w:name="Light Shading" w:uiPriority="60"/>
+    <w:lsdException w:name="Light List" w:uiPriority="61"/>
+    <w:lsdException w:name="Light Grid" w:uiPriority="62"/>
+    <w:lsdException w:name="Medium Shading 1" w:uiPriority="63"/>
+    <w:lsdException w:name="Medium Shading 2" w:uiPriority="64"/>
+    <w:lsdException w:name="Medium List 1" w:uiPriority="65"/>
+    <w:lsdException w:name="Medium List 2" w:uiPriority="66"/>
+    <w:lsdException w:name="Medium Grid 1" w:uiPriority="67"/>
+    <w:lsdException w:name="Medium Grid 2" w:uiPriority="68"/>
+    <w:lsdException w:name="Medium Grid 3" w:uiPriority="69"/>
+    <w:lsdException w:name="Dark List" w:uiPriority="70"/>
+    <w:lsdException w:name="Colorful Shading" w:uiPriority="71"/>
+    <w:lsdException w:name="Colorful List" w:uiPriority="72"/>
+    <w:lsdException w:name="Colorful Grid" w:uiPriority="73"/>
+    <w:lsdException w:name="Light Shading Accent 1" w:uiPriority="60"/>
+    <w:lsdException w:name="Light List Accent 1" w:uiPriority="61"/>
+    <w:lsdException w:name="Light Grid Accent 1" w:uiPriority="62"/>
+    <w:lsdException w:name="Medium Shading 1 Accent 1" w:uiPriority="63"/>
+    <w:lsdException w:name="Medium Shading 2 Accent 1" w:uiPriority="64"/>
+    <w:lsdException w:name="Medium List 1 Accent 1" w:uiPriority="65"/>
+    <w:lsdException w:name="Revision" w:semiHidden="1"/>
+    <w:lsdException w:name="List Paragraph" w:uiPriority="34" w:qFormat="1"/>
+    <w:lsdException w:name="Quote" w:uiPriority="29" w:qFormat="1"/>
+    <w:lsdException w:name="Intense Quote" w:uiPriority="30" w:qFormat="1"/>
+    <w:lsdException w:name="Medium List 2 Accent 1" w:uiPriority="66"/>
+    <w:lsdException w:name="Medium Grid 1 Accent 1" w:uiPriority="67"/>
+    <w:lsdException w:name="Medium Grid 2 Accent 1" w:uiPriority="68"/>
+    <w:lsdException w:name="Medium Grid 3 Accent 1" w:uiPriority="69"/>
+    <w:lsdException w:name="Dark List Accent 1" w:uiPriority="70"/>
+    <w:lsdException w:name="Colorful Shading Accent 1" w:uiPriority="71"/>
+    <w:lsdException w:name="Colorful List Accent 1" w:uiPriority="72"/>
+    <w:lsdException w:name="Colorful Grid Accent 1" w:uiPriority="73"/>
+    <w:lsdException w:name="Light Shading Accent 2" w:uiPriority="60"/>
+    <w:lsdException w:name="Light List Accent 2" w:uiPriority="61"/>
+    <w:lsdException w:name="Light Grid Accent 2" w:uiPriority="62"/>
+    <w:lsdException w:name="Medium Shading 1 Accent 2" w:uiPriority="63"/>
+    <w:lsdException w:name="Medium Shading 2 Accent 2" w:uiPriority="64"/>
+    <w:lsdException w:name="Medium List 1 Accent 2" w:uiPriority="65"/>
+    <w:lsdException w:name="Medium List 2 Accent 2" w:uiPriority="66"/>
+    <w:lsdException w:name="Medium Grid 1 Accent 2" w:uiPriority="67"/>
+    <w:lsdException w:name="Medium Grid 2 Accent 2" w:uiPriority="68"/>
+    <w:lsdException w:name="Medium Grid 3 Accent 2" w:uiPriority="69"/>
+    <w:lsdException w:name="Dark List Accent 2" w:uiPriority="70"/>
+    <w:lsdException w:name="Colorful Shading Accent 2" w:uiPriority="71"/>
+    <w:lsdException w:name="Colorful List Accent 2" w:uiPriority="72"/>
+    <w:lsdException w:name="Colorful Grid Accent 2" w:uiPriority="73"/>
+    <w:lsdException w:name="Light Shading Accent 3" w:uiPriority="60"/>
+    <w:lsdException w:name="Light List Accent 3" w:uiPriority="61"/>
+    <w:lsdException w:name="Light Grid Accent 3" w:uiPriority="62"/>
+    <w:lsdException w:name="Medium Shading 1 Accent 3" w:uiPriority="63"/>
+    <w:lsdException w:name="Medium Shading 2 Accent 3" w:uiPriority="64"/>
+    <w:lsdException w:name="Medium List 1 Accent 3" w:uiPriority="65"/>
+    <w:lsdException w:name="Medium List 2 Accent 3" w:uiPriority="66"/>
+    <w:lsdException w:name="Medium Grid 1 Accent 3" w:uiPriority="67"/>
+    <w:lsdException w:name="Medium Grid 2 Accent 3" w:uiPriority="68"/>
+    <w:lsdException w:name="Medium Grid 3 Accent 3" w:uiPriority="69"/>
+    <w:lsdException w:name="Dark List Accent 3" w:uiPriority="70"/>
+    <w:lsdException w:name="Colorful Shading Accent 3" w:uiPriority="71"/>
+    <w:lsdException w:name="Colorful List Accent 3" w:uiPriority="72"/>
+    <w:lsdException w:name="Colorful Grid Accent 3" w:uiPriority="73"/>
+    <w:lsdException w:name="Light Shading Accent 4" w:uiPriority="60"/>
+    <w:lsdException w:name="Light List Accent 4" w:uiPriority="61"/>
+    <w:lsdException w:name="Light Grid Accent 4" w:uiPriority="62"/>
+    <w:lsdException w:name="Medium Shading 1 Accent 4" w:uiPriority="63"/>
+    <w:lsdException w:name="Medium Shading 2 Accent 4" w:uiPriority="64"/>
+    <w:lsdException w:name="Medium List 1 Accent 4" w:uiPriority="65"/>
+    <w:lsdException w:name="Medium List 2 Accent 4" w:uiPriority="66"/>
+    <w:lsdException w:name="Medium Grid 1 Accent 4" w:uiPriority="67"/>
+    <w:lsdException w:name="Medium Grid 2 Accent 4" w:uiPriority="68"/>
+    <w:lsdException w:name="Medium Grid 3 Accent 4" w:uiPriority="69"/>
+    <w:lsdException w:name="Dark List Accent 4" w:uiPriority="70"/>
+    <w:lsdException w:name="Colorful Shading Accent 4" w:uiPriority="71"/>
+    <w:lsdException w:name="Colorful List Accent 4" w:uiPriority="72"/>
+    <w:lsdException w:name="Colorful Grid Accent 4" w:uiPriority="73"/>
+    <w:lsdException w:name="Light Shading Accent 5" w:uiPriority="60"/>
+    <w:lsdException w:name="Light List Accent 5" w:uiPriority="61"/>
+    <w:lsdException w:name="Light Grid Accent 5" w:uiPriority="62"/>
+    <w:lsdException w:name="Medium Shading 1 Accent 5" w:uiPriority="63"/>
+    <w:lsdException w:name="Medium Shading 2 Accent 5" w:uiPriority="64"/>
+    <w:lsdException w:name="Medium List 1 Accent 5" w:uiPriority="65"/>
+    <w:lsdException w:name="Medium List 2 Accent 5" w:uiPriority="66"/>
+    <w:lsdException w:name="Medium Grid 1 Accent 5" w:uiPriority="67"/>
+    <w:lsdException w:name="Medium Grid 2 Accent 5" w:uiPriority="68"/>
+    <w:lsdException w:name="Medium Grid 3 Accent 5" w:uiPriority="69"/>
+    <w:lsdException w:name="Dark List Accent 5" w:uiPriority="70"/>
+    <w:lsdException w:name="Colorful Shading Accent 5" w:uiPriority="71"/>
+    <w:lsdException w:name="Colorful List Accent 5" w:uiPriority="72"/>
+    <w:lsdException w:name="Colorful Grid Accent 5" w:uiPriority="73"/>
+    <w:lsdException w:name="Light Shading Accent 6" w:uiPriority="60"/>
+    <w:lsdException w:name="Light List Accent 6" w:uiPriority="61"/>
+    <w:lsdException w:name="Light Grid Accent 6" w:uiPriority="62"/>
+    <w:lsdException w:name="Medium Shading 1 Accent 6" w:uiPriority="63"/>
+    <w:lsdException w:name="Medium Shading 2 Accent 6" w:uiPriority="64"/>
+    <w:lsdException w:name="Medium List 1 Accent 6" w:uiPriority="65"/>
+    <w:lsdException w:name="Medium List 2 Accent 6" w:uiPriority="66"/>
+    <w:lsdException w:name="Medium Grid 1 Accent 6" w:uiPriority="67"/>
+    <w:lsdException w:name="Medium Grid 2 Accent 6" w:uiPriority="68"/>
+    <w:lsdException w:name="Medium Grid 3 Accent 6" w:uiPriority="69"/>
+    <w:lsdException w:name="Dark List Accent 6" w:uiPriority="70"/>
+    <w:lsdException w:name="Colorful Shading Accent 6" w:uiPriority="71"/>
+    <w:lsdException w:name="Colorful List Accent 6" w:uiPriority="72"/>
+    <w:lsdException w:name="Colorful Grid Accent 6" w:uiPriority="73"/>
+    <w:lsdException w:name="Subtle Emphasis" w:uiPriority="19" w:qFormat="1"/>
+    <w:lsdException w:name="Intense Emphasis" w:uiPriority="21" w:qFormat="1"/>
+    <w:lsdException w:name="Subtle Reference" w:uiPriority="31" w:qFormat="1"/>
+    <w:lsdException w:name="Intense Reference" w:uiPriority="32" w:qFormat="1"/>
+    <w:lsdException w:name="Book Title" w:uiPriority="33" w:qFormat="1"/>
+    <w:lsdException w:name="Bibliography" w:semiHidden="1" w:uiPriority="37" w:unhideWhenUsed="1"/>
+    <w:lsdException w:name="TOC Heading" w:semiHidden="1" w:uiPriority="39" w:unhideWhenUsed="1" w:qFormat="1"/>
+    <w:lsdException w:name="Plain Table 1" w:uiPriority="41"/>
+    <w:lsdException w:name="Plain Table 2" w:uiPriority="42"/>
+    <w:lsdException w:name="Plain Table 3" w:uiPriority="43"/>
+    <w:lsdException w:name="Plain Table 4" w:uiPriority="44"/>
+    <w:lsdException w:name="Plain Table 5" w:uiPriority="45"/>
+    <w:lsdException w:name="Grid Table Light" w:uiPriority="40"/>
+    <w:lsdException w:name="Grid Table 1 Light" w:uiPriority="46"/>
+    <w:lsdException w:name="Grid Table 2" w:uiPriority="47"/>
+    <w:lsdException w:name="Grid Table 3" w:uiPriority="48"/>
+    <w:lsdException w:name="Grid Table 4" w:uiPriority="49"/>
+    <w:lsdException w:name="Grid Table 5 Dark" w:uiPriority="50"/>
+    <w:lsdException w:name="Grid Table 6 Colorful" w:uiPriority="51"/>
+    <w:lsdException w:name="Grid Table 7 Colorful" w:uiPriority="52"/>
+    <w:lsdException w:name="Grid Table 1 Light Accent 1" w:uiPriority="46"/>
+    <w:lsdException w:name="Grid Table 2 Accent 1" w:uiPriority="47"/>
+    <w:lsdException w:name="Grid Table 3 Accent 1" w:uiPriority="48"/>
+    <w:lsdException w:name="Grid Table 4 Accent 1" w:uiPriority="49"/>
+    <w:lsdException w:name="Grid Table 5 Dark Accent 1" w:uiPriority="50"/>
+    <w:lsdException w:name="Grid Table 6 Colorful Accent 1" w:uiPriority="51"/>
+    <w:lsdException w:name="Grid Table 7 Colorful Accent 1" w:uiPriority="52"/>
+    <w:lsdException w:name="Grid Table 1 Light Accent 2" w:uiPriority="46"/>
+    <w:lsdException w:name="Grid Table 2 Accent 2" w:uiPriority="47"/>
+    <w:lsdException w:name="Grid Table 3 Accent 2" w:uiPriority="48"/>
+    <w:lsdException w:name="Grid Table 4 Accent 2" w:uiPriority="49"/>
+    <w:lsdException w:name="Grid Table 5 Dark Accent 2" w:uiPriority="50"/>
+    <w:lsdException w:name="Grid Table 6 Colorful Accent 2" w:uiPriority="51"/>
+    <w:lsdException w:name="Grid Table 7 Colorful Accent 2" w:uiPriority="52"/>
+    <w:lsdException w:name="Grid Table 1 Light Accent 3" w:uiPriority="46"/>
+    <w:lsdException w:name="Grid Table 2 Accent 3" w:uiPriority="47"/>
+    <w:lsdException w:name="Grid Table 3 Accent 3" w:uiPriority="48"/>
+    <w:lsdException w:name="Grid Table 4 Accent 3" w:uiPriority="49"/>
+    <w:lsdException w:name="Grid Table 5 Dark Accent 3" w:uiPriority="50"/>
+    <w:lsdException w:name="Grid Table 6 Colorful Accent 3" w:uiPriority="51"/>
+    <w:lsdException w:name="Grid Table 7 Colorful Accent 3" w:uiPriority="52"/>
+    <w:lsdException w:name="Grid Table 1 Light Accent 4" w:uiPriority="46"/>
+    <w:lsdException w:name="Grid Table 2 Accent 4" w:uiPriority="47"/>
+    <w:lsdException w:name="Grid Table 3 Accent 4" w:uiPriority="48"/>
+    <w:lsdException w:name="Grid Table 4 Accent 4" w:uiPriority="49"/>
+    <w:lsdException w:name="Grid Table 5 Dark Accent 4" w:uiPriority="50"/>
+    <w:lsdException w:name="Grid Table 6 Colorful Accent 4" w:uiPriority="51"/>
+    <w:lsdException w:name="Grid Table 7 Colorful Accent 4" w:uiPriority="52"/>
+    <w:lsdException w:name="Grid Table 1 Light Accent 5" w:uiPriority="46"/>
+    <w:lsdException w:name="Grid Table 2 Accent 5" w:uiPriority="47"/>
+    <w:lsdException w:name="Grid Table 3 Accent 5" w:uiPriority="48"/>
+    <w:lsdException w:name="Grid Table 4 Accent 5" w:uiPriority="49"/>
+    <w:lsdException w:name="Grid Table 5 Dark Accent 5" w:uiPriority="50"/>
+    <w:lsdException w:name="Grid Table 6 Colorful Accent 5" w:uiPriority="51"/>
+    <w:lsdException w:name="Grid Table 7 Colorful Accent 5" w:uiPriority="52"/>
+    <w:lsdException w:name="Grid Table 1 Light Accent 6" w:uiPriority="46"/>
+    <w:lsdException w:name="Grid Table 2 Accent 6" w:uiPriority="47"/>
+    <w:lsdException w:name="Grid Table 3 Accent 6" w:uiPriority="48"/>
+    <w:lsdException w:name="Grid Table 4 Accent 6" w:uiPriority="49"/>
+    <w:lsdException w:name="Grid Table 5 Dark Accent 6" w:uiPriority="50"/>
+    <w:lsdException w:name="Grid Table 6 Colorful Accent 6" w:uiPriority="51"/>
+    <w:lsdException w:name="Grid Table 7 Colorful Accent 6" w:uiPriority="52"/>
+    <w:lsdException w:name="List Table 1 Light" w:uiPriority="46"/>
+    <w:lsdException w:name="List Table 2" w:uiPriority="47"/>
+    <w:lsdException w:name="List Table 3" w:uiPriority="48"/>
+    <w:lsdException w:name="List Table 4" w:uiPriority="49"/>
+    <w:lsdException w:name="List Table 5 Dark" w:uiPriority="50"/>
+    <w:lsdException w:name="List Table 6 Colorful" w:uiPriority="51"/>
+    <w:lsdException w:name="List Table 7 Colorful" w:uiPriority="52"/>
+    <w:lsdException w:name="List Table 1 Light Accent 1" w:uiPriority="46"/>
+    <w:lsdException w:name="List Table 2 Accent 1" w:uiPriority="47"/>
+    <w:lsdException w:name="List Table 3 Accent 1" w:uiPriority="48"/>
+    <w:lsdException w:name="List Table 4 Accent 1" w:uiPriority="49"/>
+    <w:lsdException w:name="List Table 5 Dark Accent 1" w:uiPriority="50"/>
+    <w:lsdException w:name="List Table 6 Colorful Accent 1" w:uiPriority="51"/>
+    <w:lsdException w:name="List Table 7 Colorful Accent 1" w:uiPriority="52"/>
+    <w:lsdException w:name="List Table 1 Light Accent 2" w:uiPriority="46"/>
+    <w:lsdException w:name="List Table 2 Accent 2" w:uiPriority="47"/>
+    <w:lsdException w:name="List Table 3 Accent 2" w:uiPriority="48"/>
+    <w:lsdException w:name="List Table 4 Accent 2" w:uiPriority="49"/>
+    <w:lsdException w:name="List Table 5 Dark Accent 2" w:uiPriority="50"/>
+    <w:lsdException w:name="List Table 6 Colorful Accent 2" w:uiPriority="51"/>
+    <w:lsdException w:name="List Table 7 Colorful Accent 2" w:uiPriority="52"/>
+    <w:lsdException w:name="List Table 1 Light Accent 3" w:uiPriority="46"/>
+    <w:lsdException w:name="List Table 2 Accent 3" w:uiPriority="47"/>
+    <w:lsdException w:name="List Table 3 Accent 3" w:uiPriority="48"/>
+    <w:lsdException w:name="List Table 4 Accent 3" w:uiPriority="49"/>
+    <w:lsdException w:name="List Table 5 Dark Accent 3" w:uiPriority="50"/>
+    <w:lsdException w:name="List Table 6 Colorful Accent 3" w:uiPriority="51"/>
+    <w:lsdException w:name="List Table 7 Colorful Accent 3" w:uiPriority="52"/>
+    <w:lsdException w:name="List Table 1 Light Accent 4" w:uiPriority="46"/>
+    <w:lsdException w:name="List Table 2 Accent 4" w:uiPriority="47"/>
+    <w:lsdException w:name="List Table 3 Accent 4" w:uiPriority="48"/>
+    <w:lsdException w:name="List Table 4 Accent 4" w:uiPriority="49"/>
+    <w:lsdException w:name="List Table 5 Dark Accent 4" w:uiPriority="50"/>
+    <w:lsdException w:name="List Table 6 Colorful Accent 4" w:uiPriority="51"/>
+    <w:lsdException w:name="List Table 7 Colorful Accent 4" w:uiPriority="52"/>
+    <w:lsdException w:name="List Table 1 Light Accent 5" w:uiPriority="46"/>
+    <w:lsdException w:name="List Table 2 Accent 5" w:uiPriority="47"/>
+    <w:lsdException w:name="List Table 3 Accent 5" w:uiPriority="48"/>
+    <w:lsdException w:name="List Table 4 Accent 5" w:uiPriority="49"/>
+    <w:lsdException w:name="List Table 5 Dark Accent 5" w:uiPriority="50"/>
+    <w:lsdException w:name="List Table 6 Colorful Accent 5" w:uiPriority="51"/>
+    <w:lsdException w:name="List Table 7 Colorful Accent 5" w:uiPriority="52"/>
+    <w:lsdException w:name="List Table 1 Light Accent 6" w:uiPriority="46"/>
+    <w:lsdException w:name="List Table 2 Accent 6" w:uiPriority="47"/>
+    <w:lsdException w:name="List Table 3 Accent 6" w:uiPriority="48"/>
+    <w:lsdException w:name="List Table 4 Accent 6" w:uiPriority="49"/>
+    <w:lsdException w:name="List Table 5 Dark Accent 6" w:uiPriority="50"/>
+    <w:lsdException w:name="List Table 6 Colorful Accent 6" w:uiPriority="51"/>
+    <w:lsdException w:name="List Table 7 Colorful Accent 6" w:uiPriority="52"/>
+  </w:latentStyles>
+  <w:style w:type="paragraph" w:default="1" w:styleId="Normal">
     <w:name w:val="Normal"/>
     <w:qFormat/>
     <w:pPr>
-      <w:widowControl w:val="false"/>
-      <w:spacing w:lineRule="auto" w:line="276"/>
+      <w:widowControl w:val="0"/>
+      <w:spacing w:line="276" w:lineRule="auto"/>
     </w:pPr>
-    <w:rPr>
-      <w:rFonts w:ascii="Arial" w:hAnsi="Arial" w:eastAsia="Arial" w:cs="Arial"/>
-      <w:color w:val="auto"/>
-      <w:kern w:val="0"/>
-      <w:sz w:val="22"/>
-      <w:szCs w:val="22"/>
-      <w:lang w:val="en-US" w:eastAsia="zh-CN" w:bidi="hi-IN"/>
-    </w:rPr>
   </w:style>
   <w:style w:type="paragraph" w:styleId="Ttulo1">
-    <w:name w:val="Heading 1"/>
-    <w:basedOn w:val="Normal1"/>
+    <w:name w:val="heading 1"/>
+    <w:basedOn w:val="LO-normal"/>
     <w:next w:val="Normal"/>
     <w:qFormat/>
     <w:pPr>
-      <w:keepNext w:val="true"/>
+      <w:keepNext/>
       <w:keepLines/>
-      <w:spacing w:lineRule="auto" w:line="240" w:before="400" w:after="120"/>
+      <w:spacing w:before="400" w:after="120"/>
+      <w:outlineLvl w:val="0"/>
     </w:pPr>
     <w:rPr>
       <w:sz w:val="40"/>
@@ -543,47 +913,48 @@
     </w:rPr>
   </w:style>
   <w:style w:type="paragraph" w:styleId="Ttulo2">
-    <w:name w:val="Heading 2"/>
-    <w:basedOn w:val="Normal1"/>
+    <w:name w:val="heading 2"/>
+    <w:basedOn w:val="LO-normal"/>
     <w:next w:val="Normal"/>
     <w:qFormat/>
     <w:pPr>
-      <w:keepNext w:val="true"/>
+      <w:keepNext/>
       <w:keepLines/>
-      <w:spacing w:lineRule="auto" w:line="240" w:before="360" w:after="120"/>
+      <w:spacing w:before="360" w:after="120"/>
+      <w:outlineLvl w:val="1"/>
     </w:pPr>
     <w:rPr>
-      <w:b w:val="false"/>
       <w:sz w:val="32"/>
       <w:szCs w:val="32"/>
     </w:rPr>
   </w:style>
   <w:style w:type="paragraph" w:styleId="Ttulo3">
-    <w:name w:val="Heading 3"/>
-    <w:basedOn w:val="Normal1"/>
+    <w:name w:val="heading 3"/>
+    <w:basedOn w:val="LO-normal"/>
     <w:next w:val="Normal"/>
     <w:qFormat/>
     <w:pPr>
-      <w:keepNext w:val="true"/>
+      <w:keepNext/>
       <w:keepLines/>
-      <w:spacing w:lineRule="auto" w:line="240" w:before="320" w:after="80"/>
+      <w:spacing w:before="320" w:after="80"/>
+      <w:outlineLvl w:val="2"/>
     </w:pPr>
     <w:rPr>
-      <w:b w:val="false"/>
       <w:color w:val="434343"/>
       <w:sz w:val="28"/>
       <w:szCs w:val="28"/>
     </w:rPr>
   </w:style>
   <w:style w:type="paragraph" w:styleId="Ttulo4">
-    <w:name w:val="Heading 4"/>
-    <w:basedOn w:val="Normal1"/>
+    <w:name w:val="heading 4"/>
+    <w:basedOn w:val="LO-normal"/>
     <w:next w:val="Normal"/>
     <w:qFormat/>
     <w:pPr>
-      <w:keepNext w:val="true"/>
+      <w:keepNext/>
       <w:keepLines/>
-      <w:spacing w:lineRule="auto" w:line="240" w:before="280" w:after="80"/>
+      <w:spacing w:before="280" w:after="80"/>
+      <w:outlineLvl w:val="3"/>
     </w:pPr>
     <w:rPr>
       <w:color w:val="666666"/>
@@ -592,71 +963,91 @@
     </w:rPr>
   </w:style>
   <w:style w:type="paragraph" w:styleId="Ttulo5">
-    <w:name w:val="Heading 5"/>
-    <w:basedOn w:val="Normal1"/>
+    <w:name w:val="heading 5"/>
+    <w:basedOn w:val="LO-normal"/>
     <w:next w:val="Normal"/>
     <w:qFormat/>
     <w:pPr>
-      <w:keepNext w:val="true"/>
+      <w:keepNext/>
       <w:keepLines/>
-      <w:spacing w:lineRule="auto" w:line="240" w:before="240" w:after="80"/>
+      <w:spacing w:before="240" w:after="80"/>
+      <w:outlineLvl w:val="4"/>
     </w:pPr>
     <w:rPr>
       <w:color w:val="666666"/>
-      <w:sz w:val="22"/>
-      <w:szCs w:val="22"/>
     </w:rPr>
   </w:style>
   <w:style w:type="paragraph" w:styleId="Ttulo6">
-    <w:name w:val="Heading 6"/>
-    <w:basedOn w:val="Normal1"/>
+    <w:name w:val="heading 6"/>
+    <w:basedOn w:val="LO-normal"/>
     <w:next w:val="Normal"/>
     <w:qFormat/>
     <w:pPr>
-      <w:keepNext w:val="true"/>
+      <w:keepNext/>
       <w:keepLines/>
-      <w:spacing w:lineRule="auto" w:line="240" w:before="240" w:after="80"/>
+      <w:spacing w:before="240" w:after="80"/>
+      <w:outlineLvl w:val="5"/>
     </w:pPr>
     <w:rPr>
       <w:i/>
       <w:color w:val="666666"/>
-      <w:sz w:val="22"/>
-      <w:szCs w:val="22"/>
     </w:rPr>
   </w:style>
+  <w:style w:type="character" w:default="1" w:styleId="Fontepargpadro">
+    <w:name w:val="Default Paragraph Font"/>
+    <w:uiPriority w:val="1"/>
+    <w:semiHidden/>
+    <w:unhideWhenUsed/>
+  </w:style>
+  <w:style w:type="table" w:default="1" w:styleId="Tabelanormal">
+    <w:name w:val="Normal Table"/>
+    <w:uiPriority w:val="99"/>
+    <w:semiHidden/>
+    <w:unhideWhenUsed/>
+    <w:tblPr>
+      <w:tblInd w:w="0" w:type="dxa"/>
+      <w:tblCellMar>
+        <w:top w:w="0" w:type="dxa"/>
+        <w:left w:w="108" w:type="dxa"/>
+        <w:bottom w:w="0" w:type="dxa"/>
+        <w:right w:w="108" w:type="dxa"/>
+      </w:tblCellMar>
+    </w:tblPr>
+  </w:style>
+  <w:style w:type="numbering" w:default="1" w:styleId="Semlista">
+    <w:name w:val="No List"/>
+    <w:uiPriority w:val="99"/>
+    <w:semiHidden/>
+    <w:unhideWhenUsed/>
+  </w:style>
   <w:style w:type="paragraph" w:styleId="Ttulo">
-    <w:name w:val="Título"/>
-    <w:basedOn w:val="Normal"/>
+    <w:name w:val="Title"/>
+    <w:basedOn w:val="LO-normal"/>
     <w:next w:val="Corpodetexto"/>
     <w:qFormat/>
     <w:pPr>
-      <w:keepNext w:val="true"/>
-      <w:spacing w:before="240" w:after="120"/>
+      <w:keepNext/>
+      <w:keepLines/>
+      <w:spacing w:after="60"/>
     </w:pPr>
     <w:rPr>
-      <w:rFonts w:ascii="Liberation Sans" w:hAnsi="Liberation Sans" w:eastAsia="Microsoft YaHei" w:cs="Arial"/>
-      <w:sz w:val="28"/>
-      <w:szCs w:val="28"/>
+      <w:sz w:val="52"/>
+      <w:szCs w:val="52"/>
     </w:rPr>
   </w:style>
   <w:style w:type="paragraph" w:styleId="Corpodetexto">
     <w:name w:val="Body Text"/>
     <w:basedOn w:val="Normal"/>
     <w:pPr>
-      <w:spacing w:lineRule="auto" w:line="288" w:before="0" w:after="140"/>
+      <w:spacing w:after="140" w:line="288" w:lineRule="auto"/>
     </w:pPr>
-    <w:rPr/>
   </w:style>
   <w:style w:type="paragraph" w:styleId="Lista">
     <w:name w:val="List"/>
     <w:basedOn w:val="Corpodetexto"/>
-    <w:pPr/>
-    <w:rPr>
-      <w:rFonts w:cs="Arial"/>
-    </w:rPr>
   </w:style>
   <w:style w:type="paragraph" w:styleId="Legenda">
-    <w:name w:val="Caption"/>
+    <w:name w:val="caption"/>
     <w:basedOn w:val="Normal"/>
     <w:qFormat/>
     <w:pPr>
@@ -664,76 +1055,50 @@
       <w:spacing w:before="120" w:after="120"/>
     </w:pPr>
     <w:rPr>
-      <w:rFonts w:cs="Arial"/>
       <w:i/>
       <w:iCs/>
       <w:sz w:val="24"/>
       <w:szCs w:val="24"/>
     </w:rPr>
   </w:style>
-  <w:style w:type="paragraph" w:styleId="Ndice">
+  <w:style w:type="paragraph" w:customStyle="1" w:styleId="ndice">
     <w:name w:val="Índice"/>
     <w:basedOn w:val="Normal"/>
     <w:qFormat/>
     <w:pPr>
       <w:suppressLineNumbers/>
     </w:pPr>
-    <w:rPr>
-      <w:rFonts w:cs="Arial"/>
-    </w:rPr>
-  </w:style>
-  <w:style w:type="paragraph" w:styleId="Normal1" w:default="1">
+  </w:style>
+  <w:style w:type="paragraph" w:customStyle="1" w:styleId="LO-normal">
     <w:name w:val="LO-normal"/>
     <w:qFormat/>
-    <w:pPr>
-      <w:widowControl/>
-      <w:bidi w:val="0"/>
-      <w:jc w:val="left"/>
-    </w:pPr>
-    <w:rPr>
-      <w:rFonts w:ascii="Arial" w:hAnsi="Arial" w:eastAsia="Arial" w:cs="Arial"/>
-      <w:color w:val="auto"/>
-      <w:kern w:val="0"/>
-      <w:sz w:val="22"/>
-      <w:szCs w:val="22"/>
-      <w:lang w:val="en-US" w:eastAsia="zh-CN" w:bidi="hi-IN"/>
-    </w:rPr>
-  </w:style>
-  <w:style w:type="paragraph" w:styleId="Ttulododocumento">
-    <w:name w:val="Title"/>
-    <w:basedOn w:val="Normal1"/>
+  </w:style>
+  <w:style w:type="paragraph" w:styleId="Subttulo">
+    <w:name w:val="Subtitle"/>
+    <w:basedOn w:val="LO-normal"/>
     <w:next w:val="Normal"/>
     <w:qFormat/>
     <w:pPr>
-      <w:keepNext w:val="true"/>
+      <w:keepNext/>
       <w:keepLines/>
-      <w:spacing w:lineRule="auto" w:line="240" w:before="0" w:after="60"/>
+      <w:spacing w:after="320"/>
     </w:pPr>
     <w:rPr>
-      <w:sz w:val="52"/>
-      <w:szCs w:val="52"/>
-    </w:rPr>
-  </w:style>
-  <w:style w:type="paragraph" w:styleId="Subttulo">
-    <w:name w:val="Subtitle"/>
-    <w:basedOn w:val="Normal1"/>
-    <w:next w:val="Normal"/>
-    <w:qFormat/>
-    <w:pPr>
-      <w:keepNext w:val="true"/>
-      <w:keepLines/>
-      <w:spacing w:lineRule="auto" w:line="240" w:before="0" w:after="320"/>
-    </w:pPr>
-    <w:rPr>
-      <w:rFonts w:ascii="Arial" w:hAnsi="Arial" w:eastAsia="Arial" w:cs="Arial"/>
-      <w:i w:val="false"/>
       <w:color w:val="666666"/>
       <w:sz w:val="30"/>
       <w:szCs w:val="30"/>
     </w:rPr>
   </w:style>
-  <w:style w:type="table" w:default="1" w:styleId="TableNormal">
+  <w:style w:type="table" w:customStyle="1" w:styleId="TableNormal">
     <w:name w:val="Table Normal"/>
+    <w:tblPr>
+      <w:tblCellMar>
+        <w:top w:w="0" w:type="dxa"/>
+        <w:left w:w="0" w:type="dxa"/>
+        <w:bottom w:w="0" w:type="dxa"/>
+        <w:right w:w="0" w:type="dxa"/>
+      </w:tblCellMar>
+    </w:tblPr>
   </w:style>
 </w:styles>
 </file>

</xml_diff>